<commit_message>
Day-3(b): Check if a square is under attack
</commit_message>
<xml_diff>
--- a/Daily Progress Report.docx
+++ b/Daily Progress Report.docx
@@ -23583,6 +23583,16 @@
         </w:rPr>
         <w:t>3</w:t>
       </w:r>
+      <w:r>
+        <w:rPr>
+          <w:b/>
+          <w:bCs/>
+          <w:sz w:val="52"/>
+          <w:szCs w:val="52"/>
+          <w:u w:val="single"/>
+        </w:rPr>
+        <w:t>(a)</w:t>
+      </w:r>
     </w:p>
     <w:p>
       <w:pPr>
@@ -39023,6 +39033,4136 @@
           <w:szCs w:val="32"/>
         </w:rPr>
       </w:pPr>
+    </w:p>
+    <w:p>
+      <w:pPr>
+        <w:rPr>
+          <w:rFonts w:eastAsiaTheme="minorEastAsia"/>
+          <w:sz w:val="32"/>
+          <w:szCs w:val="32"/>
+        </w:rPr>
+      </w:pPr>
+      <w:r>
+        <w:rPr>
+          <w:rFonts w:eastAsiaTheme="minorEastAsia"/>
+          <w:sz w:val="32"/>
+          <w:szCs w:val="32"/>
+        </w:rPr>
+        <w:t xml:space="preserve">Making the Update FEN textbox interactive by </w:t>
+      </w:r>
+      <w:proofErr w:type="spellStart"/>
+      <w:r>
+        <w:rPr>
+          <w:rFonts w:eastAsiaTheme="minorEastAsia"/>
+          <w:sz w:val="32"/>
+          <w:szCs w:val="32"/>
+        </w:rPr>
+        <w:t>JQuery</w:t>
+      </w:r>
+      <w:proofErr w:type="spellEnd"/>
+      <w:r>
+        <w:rPr>
+          <w:rFonts w:eastAsiaTheme="minorEastAsia"/>
+          <w:sz w:val="32"/>
+          <w:szCs w:val="32"/>
+        </w:rPr>
+        <w:t>:</w:t>
+      </w:r>
+    </w:p>
+    <w:p>
+      <w:pPr>
+        <w:shd w:val="clear" w:color="auto" w:fill="1E1E1E"/>
+        <w:spacing w:after="0" w:line="285" w:lineRule="atLeast"/>
+        <w:rPr>
+          <w:rFonts w:ascii="Consolas" w:eastAsia="Times New Roman" w:hAnsi="Consolas" w:cs="Times New Roman"/>
+          <w:color w:val="D4D4D4"/>
+          <w:sz w:val="21"/>
+          <w:szCs w:val="21"/>
+          <w:lang w:eastAsia="en-IN"/>
+        </w:rPr>
+      </w:pPr>
+      <w:r>
+        <w:rPr>
+          <w:rFonts w:ascii="Consolas" w:eastAsia="Times New Roman" w:hAnsi="Consolas" w:cs="Times New Roman"/>
+          <w:color w:val="DCDCAA"/>
+          <w:sz w:val="21"/>
+          <w:szCs w:val="21"/>
+          <w:lang w:eastAsia="en-IN"/>
+        </w:rPr>
+        <w:t>$</w:t>
+      </w:r>
+      <w:r>
+        <w:rPr>
+          <w:rFonts w:ascii="Consolas" w:eastAsia="Times New Roman" w:hAnsi="Consolas" w:cs="Times New Roman"/>
+          <w:color w:val="D4D4D4"/>
+          <w:sz w:val="21"/>
+          <w:szCs w:val="21"/>
+          <w:lang w:eastAsia="en-IN"/>
+        </w:rPr>
+        <w:t>(</w:t>
+      </w:r>
+      <w:r>
+        <w:rPr>
+          <w:rFonts w:ascii="Consolas" w:eastAsia="Times New Roman" w:hAnsi="Consolas" w:cs="Times New Roman"/>
+          <w:color w:val="CE9178"/>
+          <w:sz w:val="21"/>
+          <w:szCs w:val="21"/>
+          <w:lang w:eastAsia="en-IN"/>
+        </w:rPr>
+        <w:t>"#</w:t>
+      </w:r>
+      <w:proofErr w:type="spellStart"/>
+      <w:r>
+        <w:rPr>
+          <w:rFonts w:ascii="Consolas" w:eastAsia="Times New Roman" w:hAnsi="Consolas" w:cs="Times New Roman"/>
+          <w:color w:val="CE9178"/>
+          <w:sz w:val="21"/>
+          <w:szCs w:val="21"/>
+          <w:lang w:eastAsia="en-IN"/>
+        </w:rPr>
+        <w:t>SetFen</w:t>
+      </w:r>
+      <w:proofErr w:type="spellEnd"/>
+      <w:r>
+        <w:rPr>
+          <w:rFonts w:ascii="Consolas" w:eastAsia="Times New Roman" w:hAnsi="Consolas" w:cs="Times New Roman"/>
+          <w:color w:val="CE9178"/>
+          <w:sz w:val="21"/>
+          <w:szCs w:val="21"/>
+          <w:lang w:eastAsia="en-IN"/>
+        </w:rPr>
+        <w:t>"</w:t>
+      </w:r>
+      <w:r>
+        <w:rPr>
+          <w:rFonts w:ascii="Consolas" w:eastAsia="Times New Roman" w:hAnsi="Consolas" w:cs="Times New Roman"/>
+          <w:color w:val="D4D4D4"/>
+          <w:sz w:val="21"/>
+          <w:szCs w:val="21"/>
+          <w:lang w:eastAsia="en-IN"/>
+        </w:rPr>
+        <w:t>).</w:t>
+      </w:r>
+      <w:r>
+        <w:rPr>
+          <w:rFonts w:ascii="Consolas" w:eastAsia="Times New Roman" w:hAnsi="Consolas" w:cs="Times New Roman"/>
+          <w:color w:val="DCDCAA"/>
+          <w:sz w:val="21"/>
+          <w:szCs w:val="21"/>
+          <w:lang w:eastAsia="en-IN"/>
+        </w:rPr>
+        <w:t>click</w:t>
+      </w:r>
+      <w:r>
+        <w:rPr>
+          <w:rFonts w:ascii="Consolas" w:eastAsia="Times New Roman" w:hAnsi="Consolas" w:cs="Times New Roman"/>
+          <w:color w:val="D4D4D4"/>
+          <w:sz w:val="21"/>
+          <w:szCs w:val="21"/>
+          <w:lang w:eastAsia="en-IN"/>
+        </w:rPr>
+        <w:t>(</w:t>
+      </w:r>
+      <w:r>
+        <w:rPr>
+          <w:rFonts w:ascii="Consolas" w:eastAsia="Times New Roman" w:hAnsi="Consolas" w:cs="Times New Roman"/>
+          <w:color w:val="569CD6"/>
+          <w:sz w:val="21"/>
+          <w:szCs w:val="21"/>
+          <w:lang w:eastAsia="en-IN"/>
+        </w:rPr>
+        <w:t>function</w:t>
+      </w:r>
+      <w:r>
+        <w:rPr>
+          <w:rFonts w:ascii="Consolas" w:eastAsia="Times New Roman" w:hAnsi="Consolas" w:cs="Times New Roman"/>
+          <w:color w:val="D4D4D4"/>
+          <w:sz w:val="21"/>
+          <w:szCs w:val="21"/>
+          <w:lang w:eastAsia="en-IN"/>
+        </w:rPr>
+        <w:t> () {</w:t>
+      </w:r>
+    </w:p>
+    <w:p>
+      <w:pPr>
+        <w:shd w:val="clear" w:color="auto" w:fill="1E1E1E"/>
+        <w:spacing w:after="0" w:line="285" w:lineRule="atLeast"/>
+        <w:rPr>
+          <w:rFonts w:ascii="Consolas" w:eastAsia="Times New Roman" w:hAnsi="Consolas" w:cs="Times New Roman"/>
+          <w:color w:val="D4D4D4"/>
+          <w:sz w:val="21"/>
+          <w:szCs w:val="21"/>
+          <w:lang w:eastAsia="en-IN"/>
+        </w:rPr>
+      </w:pPr>
+      <w:r>
+        <w:rPr>
+          <w:rFonts w:ascii="Consolas" w:eastAsia="Times New Roman" w:hAnsi="Consolas" w:cs="Times New Roman"/>
+          <w:color w:val="D4D4D4"/>
+          <w:sz w:val="21"/>
+          <w:szCs w:val="21"/>
+          <w:lang w:eastAsia="en-IN"/>
+        </w:rPr>
+        <w:t>    </w:t>
+      </w:r>
+      <w:r>
+        <w:rPr>
+          <w:rFonts w:ascii="Consolas" w:eastAsia="Times New Roman" w:hAnsi="Consolas" w:cs="Times New Roman"/>
+          <w:color w:val="569CD6"/>
+          <w:sz w:val="21"/>
+          <w:szCs w:val="21"/>
+          <w:lang w:eastAsia="en-IN"/>
+        </w:rPr>
+        <w:t>var</w:t>
+      </w:r>
+      <w:r>
+        <w:rPr>
+          <w:rFonts w:ascii="Consolas" w:eastAsia="Times New Roman" w:hAnsi="Consolas" w:cs="Times New Roman"/>
+          <w:color w:val="D4D4D4"/>
+          <w:sz w:val="21"/>
+          <w:szCs w:val="21"/>
+          <w:lang w:eastAsia="en-IN"/>
+        </w:rPr>
+        <w:t> </w:t>
+      </w:r>
+      <w:proofErr w:type="spellStart"/>
+      <w:r>
+        <w:rPr>
+          <w:rFonts w:ascii="Consolas" w:eastAsia="Times New Roman" w:hAnsi="Consolas" w:cs="Times New Roman"/>
+          <w:color w:val="9CDCFE"/>
+          <w:sz w:val="21"/>
+          <w:szCs w:val="21"/>
+          <w:lang w:eastAsia="en-IN"/>
+        </w:rPr>
+        <w:t>fenStr</w:t>
+      </w:r>
+      <w:proofErr w:type="spellEnd"/>
+      <w:r>
+        <w:rPr>
+          <w:rFonts w:ascii="Consolas" w:eastAsia="Times New Roman" w:hAnsi="Consolas" w:cs="Times New Roman"/>
+          <w:color w:val="D4D4D4"/>
+          <w:sz w:val="21"/>
+          <w:szCs w:val="21"/>
+          <w:lang w:eastAsia="en-IN"/>
+        </w:rPr>
+        <w:t> = </w:t>
+      </w:r>
+      <w:r>
+        <w:rPr>
+          <w:rFonts w:ascii="Consolas" w:eastAsia="Times New Roman" w:hAnsi="Consolas" w:cs="Times New Roman"/>
+          <w:color w:val="DCDCAA"/>
+          <w:sz w:val="21"/>
+          <w:szCs w:val="21"/>
+          <w:lang w:eastAsia="en-IN"/>
+        </w:rPr>
+        <w:t>$</w:t>
+      </w:r>
+      <w:r>
+        <w:rPr>
+          <w:rFonts w:ascii="Consolas" w:eastAsia="Times New Roman" w:hAnsi="Consolas" w:cs="Times New Roman"/>
+          <w:color w:val="D4D4D4"/>
+          <w:sz w:val="21"/>
+          <w:szCs w:val="21"/>
+          <w:lang w:eastAsia="en-IN"/>
+        </w:rPr>
+        <w:t>(</w:t>
+      </w:r>
+      <w:r>
+        <w:rPr>
+          <w:rFonts w:ascii="Consolas" w:eastAsia="Times New Roman" w:hAnsi="Consolas" w:cs="Times New Roman"/>
+          <w:color w:val="CE9178"/>
+          <w:sz w:val="21"/>
+          <w:szCs w:val="21"/>
+          <w:lang w:eastAsia="en-IN"/>
+        </w:rPr>
+        <w:t>"#</w:t>
+      </w:r>
+      <w:proofErr w:type="spellStart"/>
+      <w:r>
+        <w:rPr>
+          <w:rFonts w:ascii="Consolas" w:eastAsia="Times New Roman" w:hAnsi="Consolas" w:cs="Times New Roman"/>
+          <w:color w:val="CE9178"/>
+          <w:sz w:val="21"/>
+          <w:szCs w:val="21"/>
+          <w:lang w:eastAsia="en-IN"/>
+        </w:rPr>
+        <w:t>fenIn</w:t>
+      </w:r>
+      <w:proofErr w:type="spellEnd"/>
+      <w:r>
+        <w:rPr>
+          <w:rFonts w:ascii="Consolas" w:eastAsia="Times New Roman" w:hAnsi="Consolas" w:cs="Times New Roman"/>
+          <w:color w:val="CE9178"/>
+          <w:sz w:val="21"/>
+          <w:szCs w:val="21"/>
+          <w:lang w:eastAsia="en-IN"/>
+        </w:rPr>
+        <w:t>"</w:t>
+      </w:r>
+      <w:r>
+        <w:rPr>
+          <w:rFonts w:ascii="Consolas" w:eastAsia="Times New Roman" w:hAnsi="Consolas" w:cs="Times New Roman"/>
+          <w:color w:val="D4D4D4"/>
+          <w:sz w:val="21"/>
+          <w:szCs w:val="21"/>
+          <w:lang w:eastAsia="en-IN"/>
+        </w:rPr>
+        <w:t>).</w:t>
+      </w:r>
+      <w:proofErr w:type="spellStart"/>
+      <w:r>
+        <w:rPr>
+          <w:rFonts w:ascii="Consolas" w:eastAsia="Times New Roman" w:hAnsi="Consolas" w:cs="Times New Roman"/>
+          <w:color w:val="DCDCAA"/>
+          <w:sz w:val="21"/>
+          <w:szCs w:val="21"/>
+          <w:lang w:eastAsia="en-IN"/>
+        </w:rPr>
+        <w:t>val</w:t>
+      </w:r>
+      <w:proofErr w:type="spellEnd"/>
+      <w:r>
+        <w:rPr>
+          <w:rFonts w:ascii="Consolas" w:eastAsia="Times New Roman" w:hAnsi="Consolas" w:cs="Times New Roman"/>
+          <w:color w:val="D4D4D4"/>
+          <w:sz w:val="21"/>
+          <w:szCs w:val="21"/>
+          <w:lang w:eastAsia="en-IN"/>
+        </w:rPr>
+        <w:t>(); </w:t>
+      </w:r>
+    </w:p>
+    <w:p>
+      <w:pPr>
+        <w:shd w:val="clear" w:color="auto" w:fill="1E1E1E"/>
+        <w:spacing w:after="0" w:line="285" w:lineRule="atLeast"/>
+        <w:rPr>
+          <w:rFonts w:ascii="Consolas" w:eastAsia="Times New Roman" w:hAnsi="Consolas" w:cs="Times New Roman"/>
+          <w:color w:val="D4D4D4"/>
+          <w:sz w:val="21"/>
+          <w:szCs w:val="21"/>
+          <w:lang w:eastAsia="en-IN"/>
+        </w:rPr>
+      </w:pPr>
+      <w:r>
+        <w:rPr>
+          <w:rFonts w:ascii="Consolas" w:eastAsia="Times New Roman" w:hAnsi="Consolas" w:cs="Times New Roman"/>
+          <w:color w:val="D4D4D4"/>
+          <w:sz w:val="21"/>
+          <w:szCs w:val="21"/>
+          <w:lang w:eastAsia="en-IN"/>
+        </w:rPr>
+        <w:t>    </w:t>
+      </w:r>
+      <w:proofErr w:type="spellStart"/>
+      <w:r>
+        <w:rPr>
+          <w:rFonts w:ascii="Consolas" w:eastAsia="Times New Roman" w:hAnsi="Consolas" w:cs="Times New Roman"/>
+          <w:color w:val="DCDCAA"/>
+          <w:sz w:val="21"/>
+          <w:szCs w:val="21"/>
+          <w:lang w:eastAsia="en-IN"/>
+        </w:rPr>
+        <w:t>ParseFen</w:t>
+      </w:r>
+      <w:proofErr w:type="spellEnd"/>
+      <w:r>
+        <w:rPr>
+          <w:rFonts w:ascii="Consolas" w:eastAsia="Times New Roman" w:hAnsi="Consolas" w:cs="Times New Roman"/>
+          <w:color w:val="D4D4D4"/>
+          <w:sz w:val="21"/>
+          <w:szCs w:val="21"/>
+          <w:lang w:eastAsia="en-IN"/>
+        </w:rPr>
+        <w:t>(</w:t>
+      </w:r>
+      <w:proofErr w:type="spellStart"/>
+      <w:r>
+        <w:rPr>
+          <w:rFonts w:ascii="Consolas" w:eastAsia="Times New Roman" w:hAnsi="Consolas" w:cs="Times New Roman"/>
+          <w:color w:val="9CDCFE"/>
+          <w:sz w:val="21"/>
+          <w:szCs w:val="21"/>
+          <w:lang w:eastAsia="en-IN"/>
+        </w:rPr>
+        <w:t>fenStr</w:t>
+      </w:r>
+      <w:proofErr w:type="spellEnd"/>
+      <w:r>
+        <w:rPr>
+          <w:rFonts w:ascii="Consolas" w:eastAsia="Times New Roman" w:hAnsi="Consolas" w:cs="Times New Roman"/>
+          <w:color w:val="D4D4D4"/>
+          <w:sz w:val="21"/>
+          <w:szCs w:val="21"/>
+          <w:lang w:eastAsia="en-IN"/>
+        </w:rPr>
+        <w:t>);</w:t>
+      </w:r>
+    </w:p>
+    <w:p>
+      <w:pPr>
+        <w:shd w:val="clear" w:color="auto" w:fill="1E1E1E"/>
+        <w:spacing w:after="0" w:line="285" w:lineRule="atLeast"/>
+        <w:rPr>
+          <w:rFonts w:ascii="Consolas" w:eastAsia="Times New Roman" w:hAnsi="Consolas" w:cs="Times New Roman"/>
+          <w:color w:val="D4D4D4"/>
+          <w:sz w:val="21"/>
+          <w:szCs w:val="21"/>
+          <w:lang w:eastAsia="en-IN"/>
+        </w:rPr>
+      </w:pPr>
+      <w:r>
+        <w:rPr>
+          <w:rFonts w:ascii="Consolas" w:eastAsia="Times New Roman" w:hAnsi="Consolas" w:cs="Times New Roman"/>
+          <w:color w:val="D4D4D4"/>
+          <w:sz w:val="21"/>
+          <w:szCs w:val="21"/>
+          <w:lang w:eastAsia="en-IN"/>
+        </w:rPr>
+        <w:t>    </w:t>
+      </w:r>
+      <w:proofErr w:type="spellStart"/>
+      <w:r>
+        <w:rPr>
+          <w:rFonts w:ascii="Consolas" w:eastAsia="Times New Roman" w:hAnsi="Consolas" w:cs="Times New Roman"/>
+          <w:color w:val="DCDCAA"/>
+          <w:sz w:val="21"/>
+          <w:szCs w:val="21"/>
+          <w:lang w:eastAsia="en-IN"/>
+        </w:rPr>
+        <w:t>PrintBoard</w:t>
+      </w:r>
+      <w:proofErr w:type="spellEnd"/>
+      <w:r>
+        <w:rPr>
+          <w:rFonts w:ascii="Consolas" w:eastAsia="Times New Roman" w:hAnsi="Consolas" w:cs="Times New Roman"/>
+          <w:color w:val="D4D4D4"/>
+          <w:sz w:val="21"/>
+          <w:szCs w:val="21"/>
+          <w:lang w:eastAsia="en-IN"/>
+        </w:rPr>
+        <w:t>();           </w:t>
+      </w:r>
+    </w:p>
+    <w:p>
+      <w:pPr>
+        <w:shd w:val="clear" w:color="auto" w:fill="1E1E1E"/>
+        <w:spacing w:after="0" w:line="285" w:lineRule="atLeast"/>
+        <w:rPr>
+          <w:rFonts w:ascii="Consolas" w:eastAsia="Times New Roman" w:hAnsi="Consolas" w:cs="Times New Roman"/>
+          <w:color w:val="D4D4D4"/>
+          <w:sz w:val="21"/>
+          <w:szCs w:val="21"/>
+          <w:lang w:eastAsia="en-IN"/>
+        </w:rPr>
+      </w:pPr>
+      <w:r>
+        <w:rPr>
+          <w:rFonts w:ascii="Consolas" w:eastAsia="Times New Roman" w:hAnsi="Consolas" w:cs="Times New Roman"/>
+          <w:color w:val="D4D4D4"/>
+          <w:sz w:val="21"/>
+          <w:szCs w:val="21"/>
+          <w:lang w:eastAsia="en-IN"/>
+        </w:rPr>
+        <w:t>});</w:t>
+      </w:r>
+    </w:p>
+    <w:p>
+      <w:pPr>
+        <w:rPr>
+          <w:rFonts w:eastAsiaTheme="minorEastAsia"/>
+          <w:sz w:val="32"/>
+          <w:szCs w:val="32"/>
+        </w:rPr>
+      </w:pPr>
+    </w:p>
+    <w:p>
+      <w:pPr>
+        <w:rPr>
+          <w:rFonts w:eastAsiaTheme="minorEastAsia"/>
+          <w:sz w:val="32"/>
+          <w:szCs w:val="32"/>
+        </w:rPr>
+      </w:pPr>
+      <w:r>
+        <w:rPr>
+          <w:rFonts w:eastAsiaTheme="minorEastAsia"/>
+          <w:sz w:val="32"/>
+          <w:szCs w:val="32"/>
+        </w:rPr>
+        <w:t xml:space="preserve">This CSS snippet will increase the size of text box and will improve its positioning. </w:t>
+      </w:r>
+    </w:p>
+    <w:p>
+      <w:pPr>
+        <w:shd w:val="clear" w:color="auto" w:fill="1E1E1E"/>
+        <w:spacing w:after="0" w:line="285" w:lineRule="atLeast"/>
+        <w:rPr>
+          <w:rFonts w:ascii="Consolas" w:eastAsia="Times New Roman" w:hAnsi="Consolas" w:cs="Times New Roman"/>
+          <w:color w:val="D4D4D4"/>
+          <w:sz w:val="21"/>
+          <w:szCs w:val="21"/>
+          <w:lang w:eastAsia="en-IN"/>
+        </w:rPr>
+      </w:pPr>
+      <w:r>
+        <w:rPr>
+          <w:rFonts w:ascii="Consolas" w:eastAsia="Times New Roman" w:hAnsi="Consolas" w:cs="Times New Roman"/>
+          <w:color w:val="D7BA7D"/>
+          <w:sz w:val="21"/>
+          <w:szCs w:val="21"/>
+          <w:lang w:eastAsia="en-IN"/>
+        </w:rPr>
+        <w:t>#FenInDiv</w:t>
+      </w:r>
+      <w:r>
+        <w:rPr>
+          <w:rFonts w:ascii="Consolas" w:eastAsia="Times New Roman" w:hAnsi="Consolas" w:cs="Times New Roman"/>
+          <w:color w:val="D4D4D4"/>
+          <w:sz w:val="21"/>
+          <w:szCs w:val="21"/>
+          <w:lang w:eastAsia="en-IN"/>
+        </w:rPr>
+        <w:t> {</w:t>
+      </w:r>
+    </w:p>
+    <w:p>
+      <w:pPr>
+        <w:shd w:val="clear" w:color="auto" w:fill="1E1E1E"/>
+        <w:spacing w:after="0" w:line="285" w:lineRule="atLeast"/>
+        <w:rPr>
+          <w:rFonts w:ascii="Consolas" w:eastAsia="Times New Roman" w:hAnsi="Consolas" w:cs="Times New Roman"/>
+          <w:color w:val="D4D4D4"/>
+          <w:sz w:val="21"/>
+          <w:szCs w:val="21"/>
+          <w:lang w:eastAsia="en-IN"/>
+        </w:rPr>
+      </w:pPr>
+      <w:r>
+        <w:rPr>
+          <w:rFonts w:ascii="Consolas" w:eastAsia="Times New Roman" w:hAnsi="Consolas" w:cs="Times New Roman"/>
+          <w:color w:val="D4D4D4"/>
+          <w:sz w:val="21"/>
+          <w:szCs w:val="21"/>
+          <w:lang w:eastAsia="en-IN"/>
+        </w:rPr>
+        <w:t>    </w:t>
+      </w:r>
+      <w:r>
+        <w:rPr>
+          <w:rFonts w:ascii="Consolas" w:eastAsia="Times New Roman" w:hAnsi="Consolas" w:cs="Times New Roman"/>
+          <w:color w:val="9CDCFE"/>
+          <w:sz w:val="21"/>
+          <w:szCs w:val="21"/>
+          <w:lang w:eastAsia="en-IN"/>
+        </w:rPr>
+        <w:t>position</w:t>
+      </w:r>
+      <w:r>
+        <w:rPr>
+          <w:rFonts w:ascii="Consolas" w:eastAsia="Times New Roman" w:hAnsi="Consolas" w:cs="Times New Roman"/>
+          <w:color w:val="D4D4D4"/>
+          <w:sz w:val="21"/>
+          <w:szCs w:val="21"/>
+          <w:lang w:eastAsia="en-IN"/>
+        </w:rPr>
+        <w:t>: </w:t>
+      </w:r>
+      <w:r>
+        <w:rPr>
+          <w:rFonts w:ascii="Consolas" w:eastAsia="Times New Roman" w:hAnsi="Consolas" w:cs="Times New Roman"/>
+          <w:color w:val="CE9178"/>
+          <w:sz w:val="21"/>
+          <w:szCs w:val="21"/>
+          <w:lang w:eastAsia="en-IN"/>
+        </w:rPr>
+        <w:t>relative</w:t>
+      </w:r>
+      <w:r>
+        <w:rPr>
+          <w:rFonts w:ascii="Consolas" w:eastAsia="Times New Roman" w:hAnsi="Consolas" w:cs="Times New Roman"/>
+          <w:color w:val="D4D4D4"/>
+          <w:sz w:val="21"/>
+          <w:szCs w:val="21"/>
+          <w:lang w:eastAsia="en-IN"/>
+        </w:rPr>
+        <w:t>;</w:t>
+      </w:r>
+    </w:p>
+    <w:p>
+      <w:pPr>
+        <w:shd w:val="clear" w:color="auto" w:fill="1E1E1E"/>
+        <w:spacing w:after="0" w:line="285" w:lineRule="atLeast"/>
+        <w:rPr>
+          <w:rFonts w:ascii="Consolas" w:eastAsia="Times New Roman" w:hAnsi="Consolas" w:cs="Times New Roman"/>
+          <w:color w:val="D4D4D4"/>
+          <w:sz w:val="21"/>
+          <w:szCs w:val="21"/>
+          <w:lang w:eastAsia="en-IN"/>
+        </w:rPr>
+      </w:pPr>
+      <w:r>
+        <w:rPr>
+          <w:rFonts w:ascii="Consolas" w:eastAsia="Times New Roman" w:hAnsi="Consolas" w:cs="Times New Roman"/>
+          <w:color w:val="D4D4D4"/>
+          <w:sz w:val="21"/>
+          <w:szCs w:val="21"/>
+          <w:lang w:eastAsia="en-IN"/>
+        </w:rPr>
+        <w:t>    </w:t>
+      </w:r>
+      <w:r>
+        <w:rPr>
+          <w:rFonts w:ascii="Consolas" w:eastAsia="Times New Roman" w:hAnsi="Consolas" w:cs="Times New Roman"/>
+          <w:color w:val="9CDCFE"/>
+          <w:sz w:val="21"/>
+          <w:szCs w:val="21"/>
+          <w:lang w:eastAsia="en-IN"/>
+        </w:rPr>
+        <w:t>left</w:t>
+      </w:r>
+      <w:r>
+        <w:rPr>
+          <w:rFonts w:ascii="Consolas" w:eastAsia="Times New Roman" w:hAnsi="Consolas" w:cs="Times New Roman"/>
+          <w:color w:val="D4D4D4"/>
+          <w:sz w:val="21"/>
+          <w:szCs w:val="21"/>
+          <w:lang w:eastAsia="en-IN"/>
+        </w:rPr>
+        <w:t>: </w:t>
+      </w:r>
+      <w:r>
+        <w:rPr>
+          <w:rFonts w:ascii="Consolas" w:eastAsia="Times New Roman" w:hAnsi="Consolas" w:cs="Times New Roman"/>
+          <w:color w:val="B5CEA8"/>
+          <w:sz w:val="21"/>
+          <w:szCs w:val="21"/>
+          <w:lang w:eastAsia="en-IN"/>
+        </w:rPr>
+        <w:t>60px</w:t>
+      </w:r>
+      <w:r>
+        <w:rPr>
+          <w:rFonts w:ascii="Consolas" w:eastAsia="Times New Roman" w:hAnsi="Consolas" w:cs="Times New Roman"/>
+          <w:color w:val="D4D4D4"/>
+          <w:sz w:val="21"/>
+          <w:szCs w:val="21"/>
+          <w:lang w:eastAsia="en-IN"/>
+        </w:rPr>
+        <w:t>;</w:t>
+      </w:r>
+    </w:p>
+    <w:p>
+      <w:pPr>
+        <w:shd w:val="clear" w:color="auto" w:fill="1E1E1E"/>
+        <w:spacing w:after="0" w:line="285" w:lineRule="atLeast"/>
+        <w:rPr>
+          <w:rFonts w:ascii="Consolas" w:eastAsia="Times New Roman" w:hAnsi="Consolas" w:cs="Times New Roman"/>
+          <w:color w:val="D4D4D4"/>
+          <w:sz w:val="21"/>
+          <w:szCs w:val="21"/>
+          <w:lang w:eastAsia="en-IN"/>
+        </w:rPr>
+      </w:pPr>
+      <w:r>
+        <w:rPr>
+          <w:rFonts w:ascii="Consolas" w:eastAsia="Times New Roman" w:hAnsi="Consolas" w:cs="Times New Roman"/>
+          <w:color w:val="D4D4D4"/>
+          <w:sz w:val="21"/>
+          <w:szCs w:val="21"/>
+          <w:lang w:eastAsia="en-IN"/>
+        </w:rPr>
+        <w:t>}</w:t>
+      </w:r>
+    </w:p>
+    <w:p>
+      <w:pPr>
+        <w:shd w:val="clear" w:color="auto" w:fill="1E1E1E"/>
+        <w:spacing w:after="0" w:line="285" w:lineRule="atLeast"/>
+        <w:rPr>
+          <w:rFonts w:ascii="Consolas" w:eastAsia="Times New Roman" w:hAnsi="Consolas" w:cs="Times New Roman"/>
+          <w:color w:val="D4D4D4"/>
+          <w:sz w:val="21"/>
+          <w:szCs w:val="21"/>
+          <w:lang w:eastAsia="en-IN"/>
+        </w:rPr>
+      </w:pPr>
+    </w:p>
+    <w:p>
+      <w:pPr>
+        <w:shd w:val="clear" w:color="auto" w:fill="1E1E1E"/>
+        <w:spacing w:after="0" w:line="285" w:lineRule="atLeast"/>
+        <w:rPr>
+          <w:rFonts w:ascii="Consolas" w:eastAsia="Times New Roman" w:hAnsi="Consolas" w:cs="Times New Roman"/>
+          <w:color w:val="D4D4D4"/>
+          <w:sz w:val="21"/>
+          <w:szCs w:val="21"/>
+          <w:lang w:eastAsia="en-IN"/>
+        </w:rPr>
+      </w:pPr>
+      <w:r>
+        <w:rPr>
+          <w:rFonts w:ascii="Consolas" w:eastAsia="Times New Roman" w:hAnsi="Consolas" w:cs="Times New Roman"/>
+          <w:color w:val="D7BA7D"/>
+          <w:sz w:val="21"/>
+          <w:szCs w:val="21"/>
+          <w:lang w:eastAsia="en-IN"/>
+        </w:rPr>
+        <w:t>#fenIn</w:t>
+      </w:r>
+      <w:r>
+        <w:rPr>
+          <w:rFonts w:ascii="Consolas" w:eastAsia="Times New Roman" w:hAnsi="Consolas" w:cs="Times New Roman"/>
+          <w:color w:val="D4D4D4"/>
+          <w:sz w:val="21"/>
+          <w:szCs w:val="21"/>
+          <w:lang w:eastAsia="en-IN"/>
+        </w:rPr>
+        <w:t> {</w:t>
+      </w:r>
+    </w:p>
+    <w:p>
+      <w:pPr>
+        <w:shd w:val="clear" w:color="auto" w:fill="1E1E1E"/>
+        <w:spacing w:after="0" w:line="285" w:lineRule="atLeast"/>
+        <w:rPr>
+          <w:rFonts w:ascii="Consolas" w:eastAsia="Times New Roman" w:hAnsi="Consolas" w:cs="Times New Roman"/>
+          <w:color w:val="D4D4D4"/>
+          <w:sz w:val="21"/>
+          <w:szCs w:val="21"/>
+          <w:lang w:eastAsia="en-IN"/>
+        </w:rPr>
+      </w:pPr>
+      <w:r>
+        <w:rPr>
+          <w:rFonts w:ascii="Consolas" w:eastAsia="Times New Roman" w:hAnsi="Consolas" w:cs="Times New Roman"/>
+          <w:color w:val="D4D4D4"/>
+          <w:sz w:val="21"/>
+          <w:szCs w:val="21"/>
+          <w:lang w:eastAsia="en-IN"/>
+        </w:rPr>
+        <w:t>    </w:t>
+      </w:r>
+      <w:r>
+        <w:rPr>
+          <w:rFonts w:ascii="Consolas" w:eastAsia="Times New Roman" w:hAnsi="Consolas" w:cs="Times New Roman"/>
+          <w:color w:val="9CDCFE"/>
+          <w:sz w:val="21"/>
+          <w:szCs w:val="21"/>
+          <w:lang w:eastAsia="en-IN"/>
+        </w:rPr>
+        <w:t>width</w:t>
+      </w:r>
+      <w:r>
+        <w:rPr>
+          <w:rFonts w:ascii="Consolas" w:eastAsia="Times New Roman" w:hAnsi="Consolas" w:cs="Times New Roman"/>
+          <w:color w:val="D4D4D4"/>
+          <w:sz w:val="21"/>
+          <w:szCs w:val="21"/>
+          <w:lang w:eastAsia="en-IN"/>
+        </w:rPr>
+        <w:t>: </w:t>
+      </w:r>
+      <w:r>
+        <w:rPr>
+          <w:rFonts w:ascii="Consolas" w:eastAsia="Times New Roman" w:hAnsi="Consolas" w:cs="Times New Roman"/>
+          <w:color w:val="B5CEA8"/>
+          <w:sz w:val="21"/>
+          <w:szCs w:val="21"/>
+          <w:lang w:eastAsia="en-IN"/>
+        </w:rPr>
+        <w:t>480px</w:t>
+      </w:r>
+      <w:r>
+        <w:rPr>
+          <w:rFonts w:ascii="Consolas" w:eastAsia="Times New Roman" w:hAnsi="Consolas" w:cs="Times New Roman"/>
+          <w:color w:val="D4D4D4"/>
+          <w:sz w:val="21"/>
+          <w:szCs w:val="21"/>
+          <w:lang w:eastAsia="en-IN"/>
+        </w:rPr>
+        <w:t>;</w:t>
+      </w:r>
+    </w:p>
+    <w:p>
+      <w:pPr>
+        <w:shd w:val="clear" w:color="auto" w:fill="1E1E1E"/>
+        <w:spacing w:after="0" w:line="285" w:lineRule="atLeast"/>
+        <w:rPr>
+          <w:rFonts w:ascii="Consolas" w:eastAsia="Times New Roman" w:hAnsi="Consolas" w:cs="Times New Roman"/>
+          <w:color w:val="D4D4D4"/>
+          <w:sz w:val="21"/>
+          <w:szCs w:val="21"/>
+          <w:lang w:eastAsia="en-IN"/>
+        </w:rPr>
+      </w:pPr>
+      <w:r>
+        <w:rPr>
+          <w:rFonts w:ascii="Consolas" w:eastAsia="Times New Roman" w:hAnsi="Consolas" w:cs="Times New Roman"/>
+          <w:color w:val="D4D4D4"/>
+          <w:sz w:val="21"/>
+          <w:szCs w:val="21"/>
+          <w:lang w:eastAsia="en-IN"/>
+        </w:rPr>
+        <w:t>    </w:t>
+      </w:r>
+      <w:r>
+        <w:rPr>
+          <w:rFonts w:ascii="Consolas" w:eastAsia="Times New Roman" w:hAnsi="Consolas" w:cs="Times New Roman"/>
+          <w:color w:val="9CDCFE"/>
+          <w:sz w:val="21"/>
+          <w:szCs w:val="21"/>
+          <w:lang w:eastAsia="en-IN"/>
+        </w:rPr>
+        <w:t>left</w:t>
+      </w:r>
+      <w:r>
+        <w:rPr>
+          <w:rFonts w:ascii="Consolas" w:eastAsia="Times New Roman" w:hAnsi="Consolas" w:cs="Times New Roman"/>
+          <w:color w:val="D4D4D4"/>
+          <w:sz w:val="21"/>
+          <w:szCs w:val="21"/>
+          <w:lang w:eastAsia="en-IN"/>
+        </w:rPr>
+        <w:t>: </w:t>
+      </w:r>
+      <w:r>
+        <w:rPr>
+          <w:rFonts w:ascii="Consolas" w:eastAsia="Times New Roman" w:hAnsi="Consolas" w:cs="Times New Roman"/>
+          <w:color w:val="B5CEA8"/>
+          <w:sz w:val="21"/>
+          <w:szCs w:val="21"/>
+          <w:lang w:eastAsia="en-IN"/>
+        </w:rPr>
+        <w:t>60px</w:t>
+      </w:r>
+      <w:r>
+        <w:rPr>
+          <w:rFonts w:ascii="Consolas" w:eastAsia="Times New Roman" w:hAnsi="Consolas" w:cs="Times New Roman"/>
+          <w:color w:val="D4D4D4"/>
+          <w:sz w:val="21"/>
+          <w:szCs w:val="21"/>
+          <w:lang w:eastAsia="en-IN"/>
+        </w:rPr>
+        <w:t>;</w:t>
+      </w:r>
+    </w:p>
+    <w:p>
+      <w:pPr>
+        <w:shd w:val="clear" w:color="auto" w:fill="1E1E1E"/>
+        <w:spacing w:after="0" w:line="285" w:lineRule="atLeast"/>
+        <w:rPr>
+          <w:rFonts w:ascii="Consolas" w:eastAsia="Times New Roman" w:hAnsi="Consolas" w:cs="Times New Roman"/>
+          <w:color w:val="D4D4D4"/>
+          <w:sz w:val="21"/>
+          <w:szCs w:val="21"/>
+          <w:lang w:eastAsia="en-IN"/>
+        </w:rPr>
+      </w:pPr>
+      <w:r>
+        <w:rPr>
+          <w:rFonts w:ascii="Consolas" w:eastAsia="Times New Roman" w:hAnsi="Consolas" w:cs="Times New Roman"/>
+          <w:color w:val="D4D4D4"/>
+          <w:sz w:val="21"/>
+          <w:szCs w:val="21"/>
+          <w:lang w:eastAsia="en-IN"/>
+        </w:rPr>
+        <w:t>}</w:t>
+      </w:r>
+    </w:p>
+    <w:p>
+      <w:pPr>
+        <w:rPr>
+          <w:rFonts w:eastAsiaTheme="minorEastAsia"/>
+          <w:sz w:val="32"/>
+          <w:szCs w:val="32"/>
+        </w:rPr>
+      </w:pPr>
+    </w:p>
+    <w:p>
+      <w:pPr>
+        <w:rPr>
+          <w:rFonts w:eastAsiaTheme="minorEastAsia"/>
+          <w:sz w:val="32"/>
+          <w:szCs w:val="32"/>
+        </w:rPr>
+      </w:pPr>
+      <w:r>
+        <w:rPr>
+          <w:rFonts w:eastAsiaTheme="minorEastAsia"/>
+          <w:sz w:val="32"/>
+          <w:szCs w:val="32"/>
+        </w:rPr>
+        <w:t xml:space="preserve">After changing the FEN notation, we need to update the piece list according to the pieces set on the board, </w:t>
+      </w:r>
+    </w:p>
+    <w:p>
+      <w:pPr>
+        <w:shd w:val="clear" w:color="auto" w:fill="1E1E1E"/>
+        <w:spacing w:after="0" w:line="285" w:lineRule="atLeast"/>
+        <w:rPr>
+          <w:rFonts w:ascii="Consolas" w:eastAsia="Times New Roman" w:hAnsi="Consolas" w:cs="Times New Roman"/>
+          <w:color w:val="D4D4D4"/>
+          <w:sz w:val="21"/>
+          <w:szCs w:val="21"/>
+          <w:lang w:eastAsia="en-IN"/>
+        </w:rPr>
+      </w:pPr>
+      <w:r>
+        <w:rPr>
+          <w:rFonts w:ascii="Consolas" w:eastAsia="Times New Roman" w:hAnsi="Consolas" w:cs="Times New Roman"/>
+          <w:color w:val="569CD6"/>
+          <w:sz w:val="21"/>
+          <w:szCs w:val="21"/>
+          <w:lang w:eastAsia="en-IN"/>
+        </w:rPr>
+        <w:t>function</w:t>
+      </w:r>
+      <w:r>
+        <w:rPr>
+          <w:rFonts w:ascii="Consolas" w:eastAsia="Times New Roman" w:hAnsi="Consolas" w:cs="Times New Roman"/>
+          <w:color w:val="D4D4D4"/>
+          <w:sz w:val="21"/>
+          <w:szCs w:val="21"/>
+          <w:lang w:eastAsia="en-IN"/>
+        </w:rPr>
+        <w:t> </w:t>
+      </w:r>
+      <w:proofErr w:type="spellStart"/>
+      <w:r>
+        <w:rPr>
+          <w:rFonts w:ascii="Consolas" w:eastAsia="Times New Roman" w:hAnsi="Consolas" w:cs="Times New Roman"/>
+          <w:color w:val="DCDCAA"/>
+          <w:sz w:val="21"/>
+          <w:szCs w:val="21"/>
+          <w:lang w:eastAsia="en-IN"/>
+        </w:rPr>
+        <w:t>UpdateListMaterial</w:t>
+      </w:r>
+      <w:proofErr w:type="spellEnd"/>
+      <w:r>
+        <w:rPr>
+          <w:rFonts w:ascii="Consolas" w:eastAsia="Times New Roman" w:hAnsi="Consolas" w:cs="Times New Roman"/>
+          <w:color w:val="D4D4D4"/>
+          <w:sz w:val="21"/>
+          <w:szCs w:val="21"/>
+          <w:lang w:eastAsia="en-IN"/>
+        </w:rPr>
+        <w:t>(){</w:t>
+      </w:r>
+    </w:p>
+    <w:p>
+      <w:pPr>
+        <w:shd w:val="clear" w:color="auto" w:fill="1E1E1E"/>
+        <w:spacing w:after="0" w:line="285" w:lineRule="atLeast"/>
+        <w:rPr>
+          <w:rFonts w:ascii="Consolas" w:eastAsia="Times New Roman" w:hAnsi="Consolas" w:cs="Times New Roman"/>
+          <w:color w:val="D4D4D4"/>
+          <w:sz w:val="21"/>
+          <w:szCs w:val="21"/>
+          <w:lang w:eastAsia="en-IN"/>
+        </w:rPr>
+      </w:pPr>
+      <w:r>
+        <w:rPr>
+          <w:rFonts w:ascii="Consolas" w:eastAsia="Times New Roman" w:hAnsi="Consolas" w:cs="Times New Roman"/>
+          <w:color w:val="D4D4D4"/>
+          <w:sz w:val="21"/>
+          <w:szCs w:val="21"/>
+          <w:lang w:eastAsia="en-IN"/>
+        </w:rPr>
+        <w:t>    </w:t>
+      </w:r>
+      <w:r>
+        <w:rPr>
+          <w:rFonts w:ascii="Consolas" w:eastAsia="Times New Roman" w:hAnsi="Consolas" w:cs="Times New Roman"/>
+          <w:color w:val="569CD6"/>
+          <w:sz w:val="21"/>
+          <w:szCs w:val="21"/>
+          <w:lang w:eastAsia="en-IN"/>
+        </w:rPr>
+        <w:t>var</w:t>
+      </w:r>
+      <w:r>
+        <w:rPr>
+          <w:rFonts w:ascii="Consolas" w:eastAsia="Times New Roman" w:hAnsi="Consolas" w:cs="Times New Roman"/>
+          <w:color w:val="D4D4D4"/>
+          <w:sz w:val="21"/>
+          <w:szCs w:val="21"/>
+          <w:lang w:eastAsia="en-IN"/>
+        </w:rPr>
+        <w:t> </w:t>
+      </w:r>
+      <w:r>
+        <w:rPr>
+          <w:rFonts w:ascii="Consolas" w:eastAsia="Times New Roman" w:hAnsi="Consolas" w:cs="Times New Roman"/>
+          <w:color w:val="9CDCFE"/>
+          <w:sz w:val="21"/>
+          <w:szCs w:val="21"/>
+          <w:lang w:eastAsia="en-IN"/>
+        </w:rPr>
+        <w:t>piece</w:t>
+      </w:r>
+      <w:r>
+        <w:rPr>
+          <w:rFonts w:ascii="Consolas" w:eastAsia="Times New Roman" w:hAnsi="Consolas" w:cs="Times New Roman"/>
+          <w:color w:val="D4D4D4"/>
+          <w:sz w:val="21"/>
+          <w:szCs w:val="21"/>
+          <w:lang w:eastAsia="en-IN"/>
+        </w:rPr>
+        <w:t>, </w:t>
+      </w:r>
+      <w:proofErr w:type="spellStart"/>
+      <w:r>
+        <w:rPr>
+          <w:rFonts w:ascii="Consolas" w:eastAsia="Times New Roman" w:hAnsi="Consolas" w:cs="Times New Roman"/>
+          <w:color w:val="9CDCFE"/>
+          <w:sz w:val="21"/>
+          <w:szCs w:val="21"/>
+          <w:lang w:eastAsia="en-IN"/>
+        </w:rPr>
+        <w:t>sq</w:t>
+      </w:r>
+      <w:r>
+        <w:rPr>
+          <w:rFonts w:ascii="Consolas" w:eastAsia="Times New Roman" w:hAnsi="Consolas" w:cs="Times New Roman"/>
+          <w:color w:val="D4D4D4"/>
+          <w:sz w:val="21"/>
+          <w:szCs w:val="21"/>
+          <w:lang w:eastAsia="en-IN"/>
+        </w:rPr>
+        <w:t>,</w:t>
+      </w:r>
+      <w:r>
+        <w:rPr>
+          <w:rFonts w:ascii="Consolas" w:eastAsia="Times New Roman" w:hAnsi="Consolas" w:cs="Times New Roman"/>
+          <w:color w:val="9CDCFE"/>
+          <w:sz w:val="21"/>
+          <w:szCs w:val="21"/>
+          <w:lang w:eastAsia="en-IN"/>
+        </w:rPr>
+        <w:t>index</w:t>
+      </w:r>
+      <w:proofErr w:type="spellEnd"/>
+      <w:r>
+        <w:rPr>
+          <w:rFonts w:ascii="Consolas" w:eastAsia="Times New Roman" w:hAnsi="Consolas" w:cs="Times New Roman"/>
+          <w:color w:val="D4D4D4"/>
+          <w:sz w:val="21"/>
+          <w:szCs w:val="21"/>
+          <w:lang w:eastAsia="en-IN"/>
+        </w:rPr>
+        <w:t>, </w:t>
+      </w:r>
+      <w:r>
+        <w:rPr>
+          <w:rFonts w:ascii="Consolas" w:eastAsia="Times New Roman" w:hAnsi="Consolas" w:cs="Times New Roman"/>
+          <w:color w:val="9CDCFE"/>
+          <w:sz w:val="21"/>
+          <w:szCs w:val="21"/>
+          <w:lang w:eastAsia="en-IN"/>
+        </w:rPr>
+        <w:t>colour</w:t>
+      </w:r>
+      <w:r>
+        <w:rPr>
+          <w:rFonts w:ascii="Consolas" w:eastAsia="Times New Roman" w:hAnsi="Consolas" w:cs="Times New Roman"/>
+          <w:color w:val="D4D4D4"/>
+          <w:sz w:val="21"/>
+          <w:szCs w:val="21"/>
+          <w:lang w:eastAsia="en-IN"/>
+        </w:rPr>
+        <w:t>;</w:t>
+      </w:r>
+    </w:p>
+    <w:p>
+      <w:pPr>
+        <w:shd w:val="clear" w:color="auto" w:fill="1E1E1E"/>
+        <w:spacing w:after="0" w:line="285" w:lineRule="atLeast"/>
+        <w:rPr>
+          <w:rFonts w:ascii="Consolas" w:eastAsia="Times New Roman" w:hAnsi="Consolas" w:cs="Times New Roman"/>
+          <w:color w:val="D4D4D4"/>
+          <w:sz w:val="21"/>
+          <w:szCs w:val="21"/>
+          <w:lang w:eastAsia="en-IN"/>
+        </w:rPr>
+      </w:pPr>
+    </w:p>
+    <w:p>
+      <w:pPr>
+        <w:shd w:val="clear" w:color="auto" w:fill="1E1E1E"/>
+        <w:spacing w:after="0" w:line="285" w:lineRule="atLeast"/>
+        <w:rPr>
+          <w:rFonts w:ascii="Consolas" w:eastAsia="Times New Roman" w:hAnsi="Consolas" w:cs="Times New Roman"/>
+          <w:color w:val="D4D4D4"/>
+          <w:sz w:val="21"/>
+          <w:szCs w:val="21"/>
+          <w:lang w:eastAsia="en-IN"/>
+        </w:rPr>
+      </w:pPr>
+      <w:r>
+        <w:rPr>
+          <w:rFonts w:ascii="Consolas" w:eastAsia="Times New Roman" w:hAnsi="Consolas" w:cs="Times New Roman"/>
+          <w:color w:val="D4D4D4"/>
+          <w:sz w:val="21"/>
+          <w:szCs w:val="21"/>
+          <w:lang w:eastAsia="en-IN"/>
+        </w:rPr>
+        <w:t>    </w:t>
+      </w:r>
+      <w:r>
+        <w:rPr>
+          <w:rFonts w:ascii="Consolas" w:eastAsia="Times New Roman" w:hAnsi="Consolas" w:cs="Times New Roman"/>
+          <w:color w:val="C586C0"/>
+          <w:sz w:val="21"/>
+          <w:szCs w:val="21"/>
+          <w:lang w:eastAsia="en-IN"/>
+        </w:rPr>
+        <w:t>for</w:t>
+      </w:r>
+      <w:r>
+        <w:rPr>
+          <w:rFonts w:ascii="Consolas" w:eastAsia="Times New Roman" w:hAnsi="Consolas" w:cs="Times New Roman"/>
+          <w:color w:val="D4D4D4"/>
+          <w:sz w:val="21"/>
+          <w:szCs w:val="21"/>
+          <w:lang w:eastAsia="en-IN"/>
+        </w:rPr>
+        <w:t>(</w:t>
+      </w:r>
+      <w:r>
+        <w:rPr>
+          <w:rFonts w:ascii="Consolas" w:eastAsia="Times New Roman" w:hAnsi="Consolas" w:cs="Times New Roman"/>
+          <w:color w:val="9CDCFE"/>
+          <w:sz w:val="21"/>
+          <w:szCs w:val="21"/>
+          <w:lang w:eastAsia="en-IN"/>
+        </w:rPr>
+        <w:t>index</w:t>
+      </w:r>
+      <w:r>
+        <w:rPr>
+          <w:rFonts w:ascii="Consolas" w:eastAsia="Times New Roman" w:hAnsi="Consolas" w:cs="Times New Roman"/>
+          <w:color w:val="D4D4D4"/>
+          <w:sz w:val="21"/>
+          <w:szCs w:val="21"/>
+          <w:lang w:eastAsia="en-IN"/>
+        </w:rPr>
+        <w:t> = </w:t>
+      </w:r>
+      <w:r>
+        <w:rPr>
+          <w:rFonts w:ascii="Consolas" w:eastAsia="Times New Roman" w:hAnsi="Consolas" w:cs="Times New Roman"/>
+          <w:color w:val="B5CEA8"/>
+          <w:sz w:val="21"/>
+          <w:szCs w:val="21"/>
+          <w:lang w:eastAsia="en-IN"/>
+        </w:rPr>
+        <w:t>0</w:t>
+      </w:r>
+      <w:r>
+        <w:rPr>
+          <w:rFonts w:ascii="Consolas" w:eastAsia="Times New Roman" w:hAnsi="Consolas" w:cs="Times New Roman"/>
+          <w:color w:val="D4D4D4"/>
+          <w:sz w:val="21"/>
+          <w:szCs w:val="21"/>
+          <w:lang w:eastAsia="en-IN"/>
+        </w:rPr>
+        <w:t>; </w:t>
+      </w:r>
+      <w:r>
+        <w:rPr>
+          <w:rFonts w:ascii="Consolas" w:eastAsia="Times New Roman" w:hAnsi="Consolas" w:cs="Times New Roman"/>
+          <w:color w:val="9CDCFE"/>
+          <w:sz w:val="21"/>
+          <w:szCs w:val="21"/>
+          <w:lang w:eastAsia="en-IN"/>
+        </w:rPr>
+        <w:t>index</w:t>
+      </w:r>
+      <w:r>
+        <w:rPr>
+          <w:rFonts w:ascii="Consolas" w:eastAsia="Times New Roman" w:hAnsi="Consolas" w:cs="Times New Roman"/>
+          <w:color w:val="D4D4D4"/>
+          <w:sz w:val="21"/>
+          <w:szCs w:val="21"/>
+          <w:lang w:eastAsia="en-IN"/>
+        </w:rPr>
+        <w:t> &lt; </w:t>
+      </w:r>
+      <w:r>
+        <w:rPr>
+          <w:rFonts w:ascii="Consolas" w:eastAsia="Times New Roman" w:hAnsi="Consolas" w:cs="Times New Roman"/>
+          <w:color w:val="B5CEA8"/>
+          <w:sz w:val="21"/>
+          <w:szCs w:val="21"/>
+          <w:lang w:eastAsia="en-IN"/>
+        </w:rPr>
+        <w:t>14</w:t>
+      </w:r>
+      <w:r>
+        <w:rPr>
+          <w:rFonts w:ascii="Consolas" w:eastAsia="Times New Roman" w:hAnsi="Consolas" w:cs="Times New Roman"/>
+          <w:color w:val="D4D4D4"/>
+          <w:sz w:val="21"/>
+          <w:szCs w:val="21"/>
+          <w:lang w:eastAsia="en-IN"/>
+        </w:rPr>
+        <w:t> * </w:t>
+      </w:r>
+      <w:r>
+        <w:rPr>
+          <w:rFonts w:ascii="Consolas" w:eastAsia="Times New Roman" w:hAnsi="Consolas" w:cs="Times New Roman"/>
+          <w:color w:val="B5CEA8"/>
+          <w:sz w:val="21"/>
+          <w:szCs w:val="21"/>
+          <w:lang w:eastAsia="en-IN"/>
+        </w:rPr>
+        <w:t>120</w:t>
+      </w:r>
+      <w:r>
+        <w:rPr>
+          <w:rFonts w:ascii="Consolas" w:eastAsia="Times New Roman" w:hAnsi="Consolas" w:cs="Times New Roman"/>
+          <w:color w:val="D4D4D4"/>
+          <w:sz w:val="21"/>
+          <w:szCs w:val="21"/>
+          <w:lang w:eastAsia="en-IN"/>
+        </w:rPr>
+        <w:t>; ++</w:t>
+      </w:r>
+      <w:r>
+        <w:rPr>
+          <w:rFonts w:ascii="Consolas" w:eastAsia="Times New Roman" w:hAnsi="Consolas" w:cs="Times New Roman"/>
+          <w:color w:val="9CDCFE"/>
+          <w:sz w:val="21"/>
+          <w:szCs w:val="21"/>
+          <w:lang w:eastAsia="en-IN"/>
+        </w:rPr>
+        <w:t>index</w:t>
+      </w:r>
+      <w:r>
+        <w:rPr>
+          <w:rFonts w:ascii="Consolas" w:eastAsia="Times New Roman" w:hAnsi="Consolas" w:cs="Times New Roman"/>
+          <w:color w:val="D4D4D4"/>
+          <w:sz w:val="21"/>
+          <w:szCs w:val="21"/>
+          <w:lang w:eastAsia="en-IN"/>
+        </w:rPr>
+        <w:t>) {</w:t>
+      </w:r>
+    </w:p>
+    <w:p>
+      <w:pPr>
+        <w:shd w:val="clear" w:color="auto" w:fill="1E1E1E"/>
+        <w:spacing w:after="0" w:line="285" w:lineRule="atLeast"/>
+        <w:rPr>
+          <w:rFonts w:ascii="Consolas" w:eastAsia="Times New Roman" w:hAnsi="Consolas" w:cs="Times New Roman"/>
+          <w:color w:val="D4D4D4"/>
+          <w:sz w:val="21"/>
+          <w:szCs w:val="21"/>
+          <w:lang w:eastAsia="en-IN"/>
+        </w:rPr>
+      </w:pPr>
+      <w:r>
+        <w:rPr>
+          <w:rFonts w:ascii="Consolas" w:eastAsia="Times New Roman" w:hAnsi="Consolas" w:cs="Times New Roman"/>
+          <w:color w:val="D4D4D4"/>
+          <w:sz w:val="21"/>
+          <w:szCs w:val="21"/>
+          <w:lang w:eastAsia="en-IN"/>
+        </w:rPr>
+        <w:t>        </w:t>
+      </w:r>
+      <w:proofErr w:type="spellStart"/>
+      <w:r>
+        <w:rPr>
+          <w:rFonts w:ascii="Consolas" w:eastAsia="Times New Roman" w:hAnsi="Consolas" w:cs="Times New Roman"/>
+          <w:color w:val="9CDCFE"/>
+          <w:sz w:val="21"/>
+          <w:szCs w:val="21"/>
+          <w:lang w:eastAsia="en-IN"/>
+        </w:rPr>
+        <w:t>GameBoard</w:t>
+      </w:r>
+      <w:r>
+        <w:rPr>
+          <w:rFonts w:ascii="Consolas" w:eastAsia="Times New Roman" w:hAnsi="Consolas" w:cs="Times New Roman"/>
+          <w:color w:val="D4D4D4"/>
+          <w:sz w:val="21"/>
+          <w:szCs w:val="21"/>
+          <w:lang w:eastAsia="en-IN"/>
+        </w:rPr>
+        <w:t>.</w:t>
+      </w:r>
+      <w:r>
+        <w:rPr>
+          <w:rFonts w:ascii="Consolas" w:eastAsia="Times New Roman" w:hAnsi="Consolas" w:cs="Times New Roman"/>
+          <w:color w:val="9CDCFE"/>
+          <w:sz w:val="21"/>
+          <w:szCs w:val="21"/>
+          <w:lang w:eastAsia="en-IN"/>
+        </w:rPr>
+        <w:t>pList</w:t>
+      </w:r>
+      <w:proofErr w:type="spellEnd"/>
+      <w:r>
+        <w:rPr>
+          <w:rFonts w:ascii="Consolas" w:eastAsia="Times New Roman" w:hAnsi="Consolas" w:cs="Times New Roman"/>
+          <w:color w:val="D4D4D4"/>
+          <w:sz w:val="21"/>
+          <w:szCs w:val="21"/>
+          <w:lang w:eastAsia="en-IN"/>
+        </w:rPr>
+        <w:t>[</w:t>
+      </w:r>
+      <w:r>
+        <w:rPr>
+          <w:rFonts w:ascii="Consolas" w:eastAsia="Times New Roman" w:hAnsi="Consolas" w:cs="Times New Roman"/>
+          <w:color w:val="9CDCFE"/>
+          <w:sz w:val="21"/>
+          <w:szCs w:val="21"/>
+          <w:lang w:eastAsia="en-IN"/>
+        </w:rPr>
+        <w:t>index</w:t>
+      </w:r>
+      <w:r>
+        <w:rPr>
+          <w:rFonts w:ascii="Consolas" w:eastAsia="Times New Roman" w:hAnsi="Consolas" w:cs="Times New Roman"/>
+          <w:color w:val="D4D4D4"/>
+          <w:sz w:val="21"/>
+          <w:szCs w:val="21"/>
+          <w:lang w:eastAsia="en-IN"/>
+        </w:rPr>
+        <w:t>] = </w:t>
+      </w:r>
+      <w:r>
+        <w:rPr>
+          <w:rFonts w:ascii="Consolas" w:eastAsia="Times New Roman" w:hAnsi="Consolas" w:cs="Times New Roman"/>
+          <w:color w:val="4FC1FF"/>
+          <w:sz w:val="21"/>
+          <w:szCs w:val="21"/>
+          <w:lang w:eastAsia="en-IN"/>
+        </w:rPr>
+        <w:t>PIECES</w:t>
+      </w:r>
+      <w:r>
+        <w:rPr>
+          <w:rFonts w:ascii="Consolas" w:eastAsia="Times New Roman" w:hAnsi="Consolas" w:cs="Times New Roman"/>
+          <w:color w:val="D4D4D4"/>
+          <w:sz w:val="21"/>
+          <w:szCs w:val="21"/>
+          <w:lang w:eastAsia="en-IN"/>
+        </w:rPr>
+        <w:t>.</w:t>
+      </w:r>
+      <w:r>
+        <w:rPr>
+          <w:rFonts w:ascii="Consolas" w:eastAsia="Times New Roman" w:hAnsi="Consolas" w:cs="Times New Roman"/>
+          <w:color w:val="4FC1FF"/>
+          <w:sz w:val="21"/>
+          <w:szCs w:val="21"/>
+          <w:lang w:eastAsia="en-IN"/>
+        </w:rPr>
+        <w:t>EMPTY</w:t>
+      </w:r>
+      <w:r>
+        <w:rPr>
+          <w:rFonts w:ascii="Consolas" w:eastAsia="Times New Roman" w:hAnsi="Consolas" w:cs="Times New Roman"/>
+          <w:color w:val="D4D4D4"/>
+          <w:sz w:val="21"/>
+          <w:szCs w:val="21"/>
+          <w:lang w:eastAsia="en-IN"/>
+        </w:rPr>
+        <w:t>;</w:t>
+      </w:r>
+    </w:p>
+    <w:p>
+      <w:pPr>
+        <w:shd w:val="clear" w:color="auto" w:fill="1E1E1E"/>
+        <w:spacing w:after="0" w:line="285" w:lineRule="atLeast"/>
+        <w:rPr>
+          <w:rFonts w:ascii="Consolas" w:eastAsia="Times New Roman" w:hAnsi="Consolas" w:cs="Times New Roman"/>
+          <w:color w:val="D4D4D4"/>
+          <w:sz w:val="21"/>
+          <w:szCs w:val="21"/>
+          <w:lang w:eastAsia="en-IN"/>
+        </w:rPr>
+      </w:pPr>
+      <w:r>
+        <w:rPr>
+          <w:rFonts w:ascii="Consolas" w:eastAsia="Times New Roman" w:hAnsi="Consolas" w:cs="Times New Roman"/>
+          <w:color w:val="D4D4D4"/>
+          <w:sz w:val="21"/>
+          <w:szCs w:val="21"/>
+          <w:lang w:eastAsia="en-IN"/>
+        </w:rPr>
+        <w:t>    }</w:t>
+      </w:r>
+    </w:p>
+    <w:p>
+      <w:pPr>
+        <w:shd w:val="clear" w:color="auto" w:fill="1E1E1E"/>
+        <w:spacing w:after="0" w:line="285" w:lineRule="atLeast"/>
+        <w:rPr>
+          <w:rFonts w:ascii="Consolas" w:eastAsia="Times New Roman" w:hAnsi="Consolas" w:cs="Times New Roman"/>
+          <w:color w:val="D4D4D4"/>
+          <w:sz w:val="21"/>
+          <w:szCs w:val="21"/>
+          <w:lang w:eastAsia="en-IN"/>
+        </w:rPr>
+      </w:pPr>
+      <w:r>
+        <w:rPr>
+          <w:rFonts w:ascii="Consolas" w:eastAsia="Times New Roman" w:hAnsi="Consolas" w:cs="Times New Roman"/>
+          <w:color w:val="D4D4D4"/>
+          <w:sz w:val="21"/>
+          <w:szCs w:val="21"/>
+          <w:lang w:eastAsia="en-IN"/>
+        </w:rPr>
+        <w:t>    </w:t>
+      </w:r>
+    </w:p>
+    <w:p>
+      <w:pPr>
+        <w:shd w:val="clear" w:color="auto" w:fill="1E1E1E"/>
+        <w:spacing w:after="0" w:line="285" w:lineRule="atLeast"/>
+        <w:rPr>
+          <w:rFonts w:ascii="Consolas" w:eastAsia="Times New Roman" w:hAnsi="Consolas" w:cs="Times New Roman"/>
+          <w:color w:val="D4D4D4"/>
+          <w:sz w:val="21"/>
+          <w:szCs w:val="21"/>
+          <w:lang w:eastAsia="en-IN"/>
+        </w:rPr>
+      </w:pPr>
+      <w:r>
+        <w:rPr>
+          <w:rFonts w:ascii="Consolas" w:eastAsia="Times New Roman" w:hAnsi="Consolas" w:cs="Times New Roman"/>
+          <w:color w:val="D4D4D4"/>
+          <w:sz w:val="21"/>
+          <w:szCs w:val="21"/>
+          <w:lang w:eastAsia="en-IN"/>
+        </w:rPr>
+        <w:t>    </w:t>
+      </w:r>
+      <w:r>
+        <w:rPr>
+          <w:rFonts w:ascii="Consolas" w:eastAsia="Times New Roman" w:hAnsi="Consolas" w:cs="Times New Roman"/>
+          <w:color w:val="C586C0"/>
+          <w:sz w:val="21"/>
+          <w:szCs w:val="21"/>
+          <w:lang w:eastAsia="en-IN"/>
+        </w:rPr>
+        <w:t>for</w:t>
+      </w:r>
+      <w:r>
+        <w:rPr>
+          <w:rFonts w:ascii="Consolas" w:eastAsia="Times New Roman" w:hAnsi="Consolas" w:cs="Times New Roman"/>
+          <w:color w:val="D4D4D4"/>
+          <w:sz w:val="21"/>
+          <w:szCs w:val="21"/>
+          <w:lang w:eastAsia="en-IN"/>
+        </w:rPr>
+        <w:t>(</w:t>
+      </w:r>
+      <w:r>
+        <w:rPr>
+          <w:rFonts w:ascii="Consolas" w:eastAsia="Times New Roman" w:hAnsi="Consolas" w:cs="Times New Roman"/>
+          <w:color w:val="9CDCFE"/>
+          <w:sz w:val="21"/>
+          <w:szCs w:val="21"/>
+          <w:lang w:eastAsia="en-IN"/>
+        </w:rPr>
+        <w:t>index</w:t>
+      </w:r>
+      <w:r>
+        <w:rPr>
+          <w:rFonts w:ascii="Consolas" w:eastAsia="Times New Roman" w:hAnsi="Consolas" w:cs="Times New Roman"/>
+          <w:color w:val="D4D4D4"/>
+          <w:sz w:val="21"/>
+          <w:szCs w:val="21"/>
+          <w:lang w:eastAsia="en-IN"/>
+        </w:rPr>
+        <w:t> = </w:t>
+      </w:r>
+      <w:r>
+        <w:rPr>
+          <w:rFonts w:ascii="Consolas" w:eastAsia="Times New Roman" w:hAnsi="Consolas" w:cs="Times New Roman"/>
+          <w:color w:val="B5CEA8"/>
+          <w:sz w:val="21"/>
+          <w:szCs w:val="21"/>
+          <w:lang w:eastAsia="en-IN"/>
+        </w:rPr>
+        <w:t>0</w:t>
+      </w:r>
+      <w:r>
+        <w:rPr>
+          <w:rFonts w:ascii="Consolas" w:eastAsia="Times New Roman" w:hAnsi="Consolas" w:cs="Times New Roman"/>
+          <w:color w:val="D4D4D4"/>
+          <w:sz w:val="21"/>
+          <w:szCs w:val="21"/>
+          <w:lang w:eastAsia="en-IN"/>
+        </w:rPr>
+        <w:t>; </w:t>
+      </w:r>
+      <w:r>
+        <w:rPr>
+          <w:rFonts w:ascii="Consolas" w:eastAsia="Times New Roman" w:hAnsi="Consolas" w:cs="Times New Roman"/>
+          <w:color w:val="9CDCFE"/>
+          <w:sz w:val="21"/>
+          <w:szCs w:val="21"/>
+          <w:lang w:eastAsia="en-IN"/>
+        </w:rPr>
+        <w:t>index</w:t>
+      </w:r>
+      <w:r>
+        <w:rPr>
+          <w:rFonts w:ascii="Consolas" w:eastAsia="Times New Roman" w:hAnsi="Consolas" w:cs="Times New Roman"/>
+          <w:color w:val="D4D4D4"/>
+          <w:sz w:val="21"/>
+          <w:szCs w:val="21"/>
+          <w:lang w:eastAsia="en-IN"/>
+        </w:rPr>
+        <w:t> &lt; </w:t>
+      </w:r>
+      <w:r>
+        <w:rPr>
+          <w:rFonts w:ascii="Consolas" w:eastAsia="Times New Roman" w:hAnsi="Consolas" w:cs="Times New Roman"/>
+          <w:color w:val="B5CEA8"/>
+          <w:sz w:val="21"/>
+          <w:szCs w:val="21"/>
+          <w:lang w:eastAsia="en-IN"/>
+        </w:rPr>
+        <w:t>2</w:t>
+      </w:r>
+      <w:r>
+        <w:rPr>
+          <w:rFonts w:ascii="Consolas" w:eastAsia="Times New Roman" w:hAnsi="Consolas" w:cs="Times New Roman"/>
+          <w:color w:val="D4D4D4"/>
+          <w:sz w:val="21"/>
+          <w:szCs w:val="21"/>
+          <w:lang w:eastAsia="en-IN"/>
+        </w:rPr>
+        <w:t>; ++</w:t>
+      </w:r>
+      <w:r>
+        <w:rPr>
+          <w:rFonts w:ascii="Consolas" w:eastAsia="Times New Roman" w:hAnsi="Consolas" w:cs="Times New Roman"/>
+          <w:color w:val="9CDCFE"/>
+          <w:sz w:val="21"/>
+          <w:szCs w:val="21"/>
+          <w:lang w:eastAsia="en-IN"/>
+        </w:rPr>
+        <w:t>index</w:t>
+      </w:r>
+      <w:r>
+        <w:rPr>
+          <w:rFonts w:ascii="Consolas" w:eastAsia="Times New Roman" w:hAnsi="Consolas" w:cs="Times New Roman"/>
+          <w:color w:val="D4D4D4"/>
+          <w:sz w:val="21"/>
+          <w:szCs w:val="21"/>
+          <w:lang w:eastAsia="en-IN"/>
+        </w:rPr>
+        <w:t>) {        </w:t>
+      </w:r>
+    </w:p>
+    <w:p>
+      <w:pPr>
+        <w:shd w:val="clear" w:color="auto" w:fill="1E1E1E"/>
+        <w:spacing w:after="0" w:line="285" w:lineRule="atLeast"/>
+        <w:rPr>
+          <w:rFonts w:ascii="Consolas" w:eastAsia="Times New Roman" w:hAnsi="Consolas" w:cs="Times New Roman"/>
+          <w:color w:val="D4D4D4"/>
+          <w:sz w:val="21"/>
+          <w:szCs w:val="21"/>
+          <w:lang w:eastAsia="en-IN"/>
+        </w:rPr>
+      </w:pPr>
+      <w:r>
+        <w:rPr>
+          <w:rFonts w:ascii="Consolas" w:eastAsia="Times New Roman" w:hAnsi="Consolas" w:cs="Times New Roman"/>
+          <w:color w:val="D4D4D4"/>
+          <w:sz w:val="21"/>
+          <w:szCs w:val="21"/>
+          <w:lang w:eastAsia="en-IN"/>
+        </w:rPr>
+        <w:t>        </w:t>
+      </w:r>
+      <w:proofErr w:type="spellStart"/>
+      <w:r>
+        <w:rPr>
+          <w:rFonts w:ascii="Consolas" w:eastAsia="Times New Roman" w:hAnsi="Consolas" w:cs="Times New Roman"/>
+          <w:color w:val="9CDCFE"/>
+          <w:sz w:val="21"/>
+          <w:szCs w:val="21"/>
+          <w:lang w:eastAsia="en-IN"/>
+        </w:rPr>
+        <w:t>GameBoard</w:t>
+      </w:r>
+      <w:r>
+        <w:rPr>
+          <w:rFonts w:ascii="Consolas" w:eastAsia="Times New Roman" w:hAnsi="Consolas" w:cs="Times New Roman"/>
+          <w:color w:val="D4D4D4"/>
+          <w:sz w:val="21"/>
+          <w:szCs w:val="21"/>
+          <w:lang w:eastAsia="en-IN"/>
+        </w:rPr>
+        <w:t>.</w:t>
+      </w:r>
+      <w:r>
+        <w:rPr>
+          <w:rFonts w:ascii="Consolas" w:eastAsia="Times New Roman" w:hAnsi="Consolas" w:cs="Times New Roman"/>
+          <w:color w:val="9CDCFE"/>
+          <w:sz w:val="21"/>
+          <w:szCs w:val="21"/>
+          <w:lang w:eastAsia="en-IN"/>
+        </w:rPr>
+        <w:t>material</w:t>
+      </w:r>
+      <w:proofErr w:type="spellEnd"/>
+      <w:r>
+        <w:rPr>
+          <w:rFonts w:ascii="Consolas" w:eastAsia="Times New Roman" w:hAnsi="Consolas" w:cs="Times New Roman"/>
+          <w:color w:val="D4D4D4"/>
+          <w:sz w:val="21"/>
+          <w:szCs w:val="21"/>
+          <w:lang w:eastAsia="en-IN"/>
+        </w:rPr>
+        <w:t>[</w:t>
+      </w:r>
+      <w:r>
+        <w:rPr>
+          <w:rFonts w:ascii="Consolas" w:eastAsia="Times New Roman" w:hAnsi="Consolas" w:cs="Times New Roman"/>
+          <w:color w:val="9CDCFE"/>
+          <w:sz w:val="21"/>
+          <w:szCs w:val="21"/>
+          <w:lang w:eastAsia="en-IN"/>
+        </w:rPr>
+        <w:t>index</w:t>
+      </w:r>
+      <w:r>
+        <w:rPr>
+          <w:rFonts w:ascii="Consolas" w:eastAsia="Times New Roman" w:hAnsi="Consolas" w:cs="Times New Roman"/>
+          <w:color w:val="D4D4D4"/>
+          <w:sz w:val="21"/>
+          <w:szCs w:val="21"/>
+          <w:lang w:eastAsia="en-IN"/>
+        </w:rPr>
+        <w:t>] = </w:t>
+      </w:r>
+      <w:r>
+        <w:rPr>
+          <w:rFonts w:ascii="Consolas" w:eastAsia="Times New Roman" w:hAnsi="Consolas" w:cs="Times New Roman"/>
+          <w:color w:val="B5CEA8"/>
+          <w:sz w:val="21"/>
+          <w:szCs w:val="21"/>
+          <w:lang w:eastAsia="en-IN"/>
+        </w:rPr>
+        <w:t>0</w:t>
+      </w:r>
+      <w:r>
+        <w:rPr>
+          <w:rFonts w:ascii="Consolas" w:eastAsia="Times New Roman" w:hAnsi="Consolas" w:cs="Times New Roman"/>
+          <w:color w:val="D4D4D4"/>
+          <w:sz w:val="21"/>
+          <w:szCs w:val="21"/>
+          <w:lang w:eastAsia="en-IN"/>
+        </w:rPr>
+        <w:t>;      </w:t>
+      </w:r>
+    </w:p>
+    <w:p>
+      <w:pPr>
+        <w:shd w:val="clear" w:color="auto" w:fill="1E1E1E"/>
+        <w:spacing w:after="0" w:line="285" w:lineRule="atLeast"/>
+        <w:rPr>
+          <w:rFonts w:ascii="Consolas" w:eastAsia="Times New Roman" w:hAnsi="Consolas" w:cs="Times New Roman"/>
+          <w:color w:val="D4D4D4"/>
+          <w:sz w:val="21"/>
+          <w:szCs w:val="21"/>
+          <w:lang w:eastAsia="en-IN"/>
+        </w:rPr>
+      </w:pPr>
+      <w:r>
+        <w:rPr>
+          <w:rFonts w:ascii="Consolas" w:eastAsia="Times New Roman" w:hAnsi="Consolas" w:cs="Times New Roman"/>
+          <w:color w:val="D4D4D4"/>
+          <w:sz w:val="21"/>
+          <w:szCs w:val="21"/>
+          <w:lang w:eastAsia="en-IN"/>
+        </w:rPr>
+        <w:t>    }   </w:t>
+      </w:r>
+    </w:p>
+    <w:p>
+      <w:pPr>
+        <w:shd w:val="clear" w:color="auto" w:fill="1E1E1E"/>
+        <w:spacing w:after="0" w:line="285" w:lineRule="atLeast"/>
+        <w:rPr>
+          <w:rFonts w:ascii="Consolas" w:eastAsia="Times New Roman" w:hAnsi="Consolas" w:cs="Times New Roman"/>
+          <w:color w:val="D4D4D4"/>
+          <w:sz w:val="21"/>
+          <w:szCs w:val="21"/>
+          <w:lang w:eastAsia="en-IN"/>
+        </w:rPr>
+      </w:pPr>
+      <w:r>
+        <w:rPr>
+          <w:rFonts w:ascii="Consolas" w:eastAsia="Times New Roman" w:hAnsi="Consolas" w:cs="Times New Roman"/>
+          <w:color w:val="D4D4D4"/>
+          <w:sz w:val="21"/>
+          <w:szCs w:val="21"/>
+          <w:lang w:eastAsia="en-IN"/>
+        </w:rPr>
+        <w:t>    </w:t>
+      </w:r>
+    </w:p>
+    <w:p>
+      <w:pPr>
+        <w:shd w:val="clear" w:color="auto" w:fill="1E1E1E"/>
+        <w:spacing w:after="0" w:line="285" w:lineRule="atLeast"/>
+        <w:rPr>
+          <w:rFonts w:ascii="Consolas" w:eastAsia="Times New Roman" w:hAnsi="Consolas" w:cs="Times New Roman"/>
+          <w:color w:val="D4D4D4"/>
+          <w:sz w:val="21"/>
+          <w:szCs w:val="21"/>
+          <w:lang w:eastAsia="en-IN"/>
+        </w:rPr>
+      </w:pPr>
+      <w:r>
+        <w:rPr>
+          <w:rFonts w:ascii="Consolas" w:eastAsia="Times New Roman" w:hAnsi="Consolas" w:cs="Times New Roman"/>
+          <w:color w:val="D4D4D4"/>
+          <w:sz w:val="21"/>
+          <w:szCs w:val="21"/>
+          <w:lang w:eastAsia="en-IN"/>
+        </w:rPr>
+        <w:t>    </w:t>
+      </w:r>
+      <w:r>
+        <w:rPr>
+          <w:rFonts w:ascii="Consolas" w:eastAsia="Times New Roman" w:hAnsi="Consolas" w:cs="Times New Roman"/>
+          <w:color w:val="C586C0"/>
+          <w:sz w:val="21"/>
+          <w:szCs w:val="21"/>
+          <w:lang w:eastAsia="en-IN"/>
+        </w:rPr>
+        <w:t>for</w:t>
+      </w:r>
+      <w:r>
+        <w:rPr>
+          <w:rFonts w:ascii="Consolas" w:eastAsia="Times New Roman" w:hAnsi="Consolas" w:cs="Times New Roman"/>
+          <w:color w:val="D4D4D4"/>
+          <w:sz w:val="21"/>
+          <w:szCs w:val="21"/>
+          <w:lang w:eastAsia="en-IN"/>
+        </w:rPr>
+        <w:t>(</w:t>
+      </w:r>
+      <w:r>
+        <w:rPr>
+          <w:rFonts w:ascii="Consolas" w:eastAsia="Times New Roman" w:hAnsi="Consolas" w:cs="Times New Roman"/>
+          <w:color w:val="9CDCFE"/>
+          <w:sz w:val="21"/>
+          <w:szCs w:val="21"/>
+          <w:lang w:eastAsia="en-IN"/>
+        </w:rPr>
+        <w:t>index</w:t>
+      </w:r>
+      <w:r>
+        <w:rPr>
+          <w:rFonts w:ascii="Consolas" w:eastAsia="Times New Roman" w:hAnsi="Consolas" w:cs="Times New Roman"/>
+          <w:color w:val="D4D4D4"/>
+          <w:sz w:val="21"/>
+          <w:szCs w:val="21"/>
+          <w:lang w:eastAsia="en-IN"/>
+        </w:rPr>
+        <w:t> = </w:t>
+      </w:r>
+      <w:r>
+        <w:rPr>
+          <w:rFonts w:ascii="Consolas" w:eastAsia="Times New Roman" w:hAnsi="Consolas" w:cs="Times New Roman"/>
+          <w:color w:val="B5CEA8"/>
+          <w:sz w:val="21"/>
+          <w:szCs w:val="21"/>
+          <w:lang w:eastAsia="en-IN"/>
+        </w:rPr>
+        <w:t>0</w:t>
+      </w:r>
+      <w:r>
+        <w:rPr>
+          <w:rFonts w:ascii="Consolas" w:eastAsia="Times New Roman" w:hAnsi="Consolas" w:cs="Times New Roman"/>
+          <w:color w:val="D4D4D4"/>
+          <w:sz w:val="21"/>
+          <w:szCs w:val="21"/>
+          <w:lang w:eastAsia="en-IN"/>
+        </w:rPr>
+        <w:t>; </w:t>
+      </w:r>
+      <w:r>
+        <w:rPr>
+          <w:rFonts w:ascii="Consolas" w:eastAsia="Times New Roman" w:hAnsi="Consolas" w:cs="Times New Roman"/>
+          <w:color w:val="9CDCFE"/>
+          <w:sz w:val="21"/>
+          <w:szCs w:val="21"/>
+          <w:lang w:eastAsia="en-IN"/>
+        </w:rPr>
+        <w:t>index</w:t>
+      </w:r>
+      <w:r>
+        <w:rPr>
+          <w:rFonts w:ascii="Consolas" w:eastAsia="Times New Roman" w:hAnsi="Consolas" w:cs="Times New Roman"/>
+          <w:color w:val="D4D4D4"/>
+          <w:sz w:val="21"/>
+          <w:szCs w:val="21"/>
+          <w:lang w:eastAsia="en-IN"/>
+        </w:rPr>
+        <w:t> &lt; </w:t>
+      </w:r>
+      <w:r>
+        <w:rPr>
+          <w:rFonts w:ascii="Consolas" w:eastAsia="Times New Roman" w:hAnsi="Consolas" w:cs="Times New Roman"/>
+          <w:color w:val="B5CEA8"/>
+          <w:sz w:val="21"/>
+          <w:szCs w:val="21"/>
+          <w:lang w:eastAsia="en-IN"/>
+        </w:rPr>
+        <w:t>13</w:t>
+      </w:r>
+      <w:r>
+        <w:rPr>
+          <w:rFonts w:ascii="Consolas" w:eastAsia="Times New Roman" w:hAnsi="Consolas" w:cs="Times New Roman"/>
+          <w:color w:val="D4D4D4"/>
+          <w:sz w:val="21"/>
+          <w:szCs w:val="21"/>
+          <w:lang w:eastAsia="en-IN"/>
+        </w:rPr>
+        <w:t>; ++</w:t>
+      </w:r>
+      <w:r>
+        <w:rPr>
+          <w:rFonts w:ascii="Consolas" w:eastAsia="Times New Roman" w:hAnsi="Consolas" w:cs="Times New Roman"/>
+          <w:color w:val="9CDCFE"/>
+          <w:sz w:val="21"/>
+          <w:szCs w:val="21"/>
+          <w:lang w:eastAsia="en-IN"/>
+        </w:rPr>
+        <w:t>index</w:t>
+      </w:r>
+      <w:r>
+        <w:rPr>
+          <w:rFonts w:ascii="Consolas" w:eastAsia="Times New Roman" w:hAnsi="Consolas" w:cs="Times New Roman"/>
+          <w:color w:val="D4D4D4"/>
+          <w:sz w:val="21"/>
+          <w:szCs w:val="21"/>
+          <w:lang w:eastAsia="en-IN"/>
+        </w:rPr>
+        <w:t>) {</w:t>
+      </w:r>
+    </w:p>
+    <w:p>
+      <w:pPr>
+        <w:shd w:val="clear" w:color="auto" w:fill="1E1E1E"/>
+        <w:spacing w:after="0" w:line="285" w:lineRule="atLeast"/>
+        <w:rPr>
+          <w:rFonts w:ascii="Consolas" w:eastAsia="Times New Roman" w:hAnsi="Consolas" w:cs="Times New Roman"/>
+          <w:color w:val="D4D4D4"/>
+          <w:sz w:val="21"/>
+          <w:szCs w:val="21"/>
+          <w:lang w:eastAsia="en-IN"/>
+        </w:rPr>
+      </w:pPr>
+      <w:r>
+        <w:rPr>
+          <w:rFonts w:ascii="Consolas" w:eastAsia="Times New Roman" w:hAnsi="Consolas" w:cs="Times New Roman"/>
+          <w:color w:val="D4D4D4"/>
+          <w:sz w:val="21"/>
+          <w:szCs w:val="21"/>
+          <w:lang w:eastAsia="en-IN"/>
+        </w:rPr>
+        <w:t>        </w:t>
+      </w:r>
+      <w:proofErr w:type="spellStart"/>
+      <w:r>
+        <w:rPr>
+          <w:rFonts w:ascii="Consolas" w:eastAsia="Times New Roman" w:hAnsi="Consolas" w:cs="Times New Roman"/>
+          <w:color w:val="9CDCFE"/>
+          <w:sz w:val="21"/>
+          <w:szCs w:val="21"/>
+          <w:lang w:eastAsia="en-IN"/>
+        </w:rPr>
+        <w:t>GameBoard</w:t>
+      </w:r>
+      <w:r>
+        <w:rPr>
+          <w:rFonts w:ascii="Consolas" w:eastAsia="Times New Roman" w:hAnsi="Consolas" w:cs="Times New Roman"/>
+          <w:color w:val="D4D4D4"/>
+          <w:sz w:val="21"/>
+          <w:szCs w:val="21"/>
+          <w:lang w:eastAsia="en-IN"/>
+        </w:rPr>
+        <w:t>.</w:t>
+      </w:r>
+      <w:r>
+        <w:rPr>
+          <w:rFonts w:ascii="Consolas" w:eastAsia="Times New Roman" w:hAnsi="Consolas" w:cs="Times New Roman"/>
+          <w:color w:val="9CDCFE"/>
+          <w:sz w:val="21"/>
+          <w:szCs w:val="21"/>
+          <w:lang w:eastAsia="en-IN"/>
+        </w:rPr>
+        <w:t>pceNum</w:t>
+      </w:r>
+      <w:proofErr w:type="spellEnd"/>
+      <w:r>
+        <w:rPr>
+          <w:rFonts w:ascii="Consolas" w:eastAsia="Times New Roman" w:hAnsi="Consolas" w:cs="Times New Roman"/>
+          <w:color w:val="D4D4D4"/>
+          <w:sz w:val="21"/>
+          <w:szCs w:val="21"/>
+          <w:lang w:eastAsia="en-IN"/>
+        </w:rPr>
+        <w:t>[</w:t>
+      </w:r>
+      <w:r>
+        <w:rPr>
+          <w:rFonts w:ascii="Consolas" w:eastAsia="Times New Roman" w:hAnsi="Consolas" w:cs="Times New Roman"/>
+          <w:color w:val="9CDCFE"/>
+          <w:sz w:val="21"/>
+          <w:szCs w:val="21"/>
+          <w:lang w:eastAsia="en-IN"/>
+        </w:rPr>
+        <w:t>index</w:t>
+      </w:r>
+      <w:r>
+        <w:rPr>
+          <w:rFonts w:ascii="Consolas" w:eastAsia="Times New Roman" w:hAnsi="Consolas" w:cs="Times New Roman"/>
+          <w:color w:val="D4D4D4"/>
+          <w:sz w:val="21"/>
+          <w:szCs w:val="21"/>
+          <w:lang w:eastAsia="en-IN"/>
+        </w:rPr>
+        <w:t>] = </w:t>
+      </w:r>
+      <w:r>
+        <w:rPr>
+          <w:rFonts w:ascii="Consolas" w:eastAsia="Times New Roman" w:hAnsi="Consolas" w:cs="Times New Roman"/>
+          <w:color w:val="B5CEA8"/>
+          <w:sz w:val="21"/>
+          <w:szCs w:val="21"/>
+          <w:lang w:eastAsia="en-IN"/>
+        </w:rPr>
+        <w:t>0</w:t>
+      </w:r>
+      <w:r>
+        <w:rPr>
+          <w:rFonts w:ascii="Consolas" w:eastAsia="Times New Roman" w:hAnsi="Consolas" w:cs="Times New Roman"/>
+          <w:color w:val="D4D4D4"/>
+          <w:sz w:val="21"/>
+          <w:szCs w:val="21"/>
+          <w:lang w:eastAsia="en-IN"/>
+        </w:rPr>
+        <w:t>;</w:t>
+      </w:r>
+    </w:p>
+    <w:p>
+      <w:pPr>
+        <w:shd w:val="clear" w:color="auto" w:fill="1E1E1E"/>
+        <w:spacing w:after="0" w:line="285" w:lineRule="atLeast"/>
+        <w:rPr>
+          <w:rFonts w:ascii="Consolas" w:eastAsia="Times New Roman" w:hAnsi="Consolas" w:cs="Times New Roman"/>
+          <w:color w:val="D4D4D4"/>
+          <w:sz w:val="21"/>
+          <w:szCs w:val="21"/>
+          <w:lang w:eastAsia="en-IN"/>
+        </w:rPr>
+      </w:pPr>
+      <w:r>
+        <w:rPr>
+          <w:rFonts w:ascii="Consolas" w:eastAsia="Times New Roman" w:hAnsi="Consolas" w:cs="Times New Roman"/>
+          <w:color w:val="D4D4D4"/>
+          <w:sz w:val="21"/>
+          <w:szCs w:val="21"/>
+          <w:lang w:eastAsia="en-IN"/>
+        </w:rPr>
+        <w:t>    }</w:t>
+      </w:r>
+    </w:p>
+    <w:p>
+      <w:pPr>
+        <w:shd w:val="clear" w:color="auto" w:fill="1E1E1E"/>
+        <w:spacing w:after="0" w:line="285" w:lineRule="atLeast"/>
+        <w:rPr>
+          <w:rFonts w:ascii="Consolas" w:eastAsia="Times New Roman" w:hAnsi="Consolas" w:cs="Times New Roman"/>
+          <w:color w:val="D4D4D4"/>
+          <w:sz w:val="21"/>
+          <w:szCs w:val="21"/>
+          <w:lang w:eastAsia="en-IN"/>
+        </w:rPr>
+      </w:pPr>
+    </w:p>
+    <w:p>
+      <w:pPr>
+        <w:shd w:val="clear" w:color="auto" w:fill="1E1E1E"/>
+        <w:spacing w:after="0" w:line="285" w:lineRule="atLeast"/>
+        <w:rPr>
+          <w:rFonts w:ascii="Consolas" w:eastAsia="Times New Roman" w:hAnsi="Consolas" w:cs="Times New Roman"/>
+          <w:color w:val="D4D4D4"/>
+          <w:sz w:val="21"/>
+          <w:szCs w:val="21"/>
+          <w:lang w:eastAsia="en-IN"/>
+        </w:rPr>
+      </w:pPr>
+      <w:r>
+        <w:rPr>
+          <w:rFonts w:ascii="Consolas" w:eastAsia="Times New Roman" w:hAnsi="Consolas" w:cs="Times New Roman"/>
+          <w:color w:val="D4D4D4"/>
+          <w:sz w:val="21"/>
+          <w:szCs w:val="21"/>
+          <w:lang w:eastAsia="en-IN"/>
+        </w:rPr>
+        <w:t>    </w:t>
+      </w:r>
+      <w:r>
+        <w:rPr>
+          <w:rFonts w:ascii="Consolas" w:eastAsia="Times New Roman" w:hAnsi="Consolas" w:cs="Times New Roman"/>
+          <w:color w:val="C586C0"/>
+          <w:sz w:val="21"/>
+          <w:szCs w:val="21"/>
+          <w:lang w:eastAsia="en-IN"/>
+        </w:rPr>
+        <w:t>for</w:t>
+      </w:r>
+      <w:r>
+        <w:rPr>
+          <w:rFonts w:ascii="Consolas" w:eastAsia="Times New Roman" w:hAnsi="Consolas" w:cs="Times New Roman"/>
+          <w:color w:val="D4D4D4"/>
+          <w:sz w:val="21"/>
+          <w:szCs w:val="21"/>
+          <w:lang w:eastAsia="en-IN"/>
+        </w:rPr>
+        <w:t>(</w:t>
+      </w:r>
+      <w:r>
+        <w:rPr>
+          <w:rFonts w:ascii="Consolas" w:eastAsia="Times New Roman" w:hAnsi="Consolas" w:cs="Times New Roman"/>
+          <w:color w:val="9CDCFE"/>
+          <w:sz w:val="21"/>
+          <w:szCs w:val="21"/>
+          <w:lang w:eastAsia="en-IN"/>
+        </w:rPr>
+        <w:t>index</w:t>
+      </w:r>
+      <w:r>
+        <w:rPr>
+          <w:rFonts w:ascii="Consolas" w:eastAsia="Times New Roman" w:hAnsi="Consolas" w:cs="Times New Roman"/>
+          <w:color w:val="D4D4D4"/>
+          <w:sz w:val="21"/>
+          <w:szCs w:val="21"/>
+          <w:lang w:eastAsia="en-IN"/>
+        </w:rPr>
+        <w:t> = </w:t>
+      </w:r>
+      <w:r>
+        <w:rPr>
+          <w:rFonts w:ascii="Consolas" w:eastAsia="Times New Roman" w:hAnsi="Consolas" w:cs="Times New Roman"/>
+          <w:color w:val="B5CEA8"/>
+          <w:sz w:val="21"/>
+          <w:szCs w:val="21"/>
+          <w:lang w:eastAsia="en-IN"/>
+        </w:rPr>
+        <w:t>0</w:t>
+      </w:r>
+      <w:r>
+        <w:rPr>
+          <w:rFonts w:ascii="Consolas" w:eastAsia="Times New Roman" w:hAnsi="Consolas" w:cs="Times New Roman"/>
+          <w:color w:val="D4D4D4"/>
+          <w:sz w:val="21"/>
+          <w:szCs w:val="21"/>
+          <w:lang w:eastAsia="en-IN"/>
+        </w:rPr>
+        <w:t>; </w:t>
+      </w:r>
+      <w:r>
+        <w:rPr>
+          <w:rFonts w:ascii="Consolas" w:eastAsia="Times New Roman" w:hAnsi="Consolas" w:cs="Times New Roman"/>
+          <w:color w:val="9CDCFE"/>
+          <w:sz w:val="21"/>
+          <w:szCs w:val="21"/>
+          <w:lang w:eastAsia="en-IN"/>
+        </w:rPr>
+        <w:t>index</w:t>
+      </w:r>
+      <w:r>
+        <w:rPr>
+          <w:rFonts w:ascii="Consolas" w:eastAsia="Times New Roman" w:hAnsi="Consolas" w:cs="Times New Roman"/>
+          <w:color w:val="D4D4D4"/>
+          <w:sz w:val="21"/>
+          <w:szCs w:val="21"/>
+          <w:lang w:eastAsia="en-IN"/>
+        </w:rPr>
+        <w:t> &lt; </w:t>
+      </w:r>
+      <w:r>
+        <w:rPr>
+          <w:rFonts w:ascii="Consolas" w:eastAsia="Times New Roman" w:hAnsi="Consolas" w:cs="Times New Roman"/>
+          <w:color w:val="B5CEA8"/>
+          <w:sz w:val="21"/>
+          <w:szCs w:val="21"/>
+          <w:lang w:eastAsia="en-IN"/>
+        </w:rPr>
+        <w:t>64</w:t>
+      </w:r>
+      <w:r>
+        <w:rPr>
+          <w:rFonts w:ascii="Consolas" w:eastAsia="Times New Roman" w:hAnsi="Consolas" w:cs="Times New Roman"/>
+          <w:color w:val="D4D4D4"/>
+          <w:sz w:val="21"/>
+          <w:szCs w:val="21"/>
+          <w:lang w:eastAsia="en-IN"/>
+        </w:rPr>
+        <w:t>; ++</w:t>
+      </w:r>
+      <w:r>
+        <w:rPr>
+          <w:rFonts w:ascii="Consolas" w:eastAsia="Times New Roman" w:hAnsi="Consolas" w:cs="Times New Roman"/>
+          <w:color w:val="9CDCFE"/>
+          <w:sz w:val="21"/>
+          <w:szCs w:val="21"/>
+          <w:lang w:eastAsia="en-IN"/>
+        </w:rPr>
+        <w:t>index</w:t>
+      </w:r>
+      <w:r>
+        <w:rPr>
+          <w:rFonts w:ascii="Consolas" w:eastAsia="Times New Roman" w:hAnsi="Consolas" w:cs="Times New Roman"/>
+          <w:color w:val="D4D4D4"/>
+          <w:sz w:val="21"/>
+          <w:szCs w:val="21"/>
+          <w:lang w:eastAsia="en-IN"/>
+        </w:rPr>
+        <w:t>){</w:t>
+      </w:r>
+    </w:p>
+    <w:p>
+      <w:pPr>
+        <w:shd w:val="clear" w:color="auto" w:fill="1E1E1E"/>
+        <w:spacing w:after="0" w:line="285" w:lineRule="atLeast"/>
+        <w:rPr>
+          <w:rFonts w:ascii="Consolas" w:eastAsia="Times New Roman" w:hAnsi="Consolas" w:cs="Times New Roman"/>
+          <w:color w:val="D4D4D4"/>
+          <w:sz w:val="21"/>
+          <w:szCs w:val="21"/>
+          <w:lang w:eastAsia="en-IN"/>
+        </w:rPr>
+      </w:pPr>
+      <w:r>
+        <w:rPr>
+          <w:rFonts w:ascii="Consolas" w:eastAsia="Times New Roman" w:hAnsi="Consolas" w:cs="Times New Roman"/>
+          <w:color w:val="D4D4D4"/>
+          <w:sz w:val="21"/>
+          <w:szCs w:val="21"/>
+          <w:lang w:eastAsia="en-IN"/>
+        </w:rPr>
+        <w:t>        </w:t>
+      </w:r>
+      <w:proofErr w:type="spellStart"/>
+      <w:r>
+        <w:rPr>
+          <w:rFonts w:ascii="Consolas" w:eastAsia="Times New Roman" w:hAnsi="Consolas" w:cs="Times New Roman"/>
+          <w:color w:val="9CDCFE"/>
+          <w:sz w:val="21"/>
+          <w:szCs w:val="21"/>
+          <w:lang w:eastAsia="en-IN"/>
+        </w:rPr>
+        <w:t>sq</w:t>
+      </w:r>
+      <w:proofErr w:type="spellEnd"/>
+      <w:r>
+        <w:rPr>
+          <w:rFonts w:ascii="Consolas" w:eastAsia="Times New Roman" w:hAnsi="Consolas" w:cs="Times New Roman"/>
+          <w:color w:val="D4D4D4"/>
+          <w:sz w:val="21"/>
+          <w:szCs w:val="21"/>
+          <w:lang w:eastAsia="en-IN"/>
+        </w:rPr>
+        <w:t> = </w:t>
+      </w:r>
+      <w:r>
+        <w:rPr>
+          <w:rFonts w:ascii="Consolas" w:eastAsia="Times New Roman" w:hAnsi="Consolas" w:cs="Times New Roman"/>
+          <w:color w:val="DCDCAA"/>
+          <w:sz w:val="21"/>
+          <w:szCs w:val="21"/>
+          <w:lang w:eastAsia="en-IN"/>
+        </w:rPr>
+        <w:t>SQ120</w:t>
+      </w:r>
+      <w:r>
+        <w:rPr>
+          <w:rFonts w:ascii="Consolas" w:eastAsia="Times New Roman" w:hAnsi="Consolas" w:cs="Times New Roman"/>
+          <w:color w:val="D4D4D4"/>
+          <w:sz w:val="21"/>
+          <w:szCs w:val="21"/>
+          <w:lang w:eastAsia="en-IN"/>
+        </w:rPr>
+        <w:t>(</w:t>
+      </w:r>
+      <w:r>
+        <w:rPr>
+          <w:rFonts w:ascii="Consolas" w:eastAsia="Times New Roman" w:hAnsi="Consolas" w:cs="Times New Roman"/>
+          <w:color w:val="9CDCFE"/>
+          <w:sz w:val="21"/>
+          <w:szCs w:val="21"/>
+          <w:lang w:eastAsia="en-IN"/>
+        </w:rPr>
+        <w:t>index</w:t>
+      </w:r>
+      <w:r>
+        <w:rPr>
+          <w:rFonts w:ascii="Consolas" w:eastAsia="Times New Roman" w:hAnsi="Consolas" w:cs="Times New Roman"/>
+          <w:color w:val="D4D4D4"/>
+          <w:sz w:val="21"/>
+          <w:szCs w:val="21"/>
+          <w:lang w:eastAsia="en-IN"/>
+        </w:rPr>
+        <w:t>);</w:t>
+      </w:r>
+    </w:p>
+    <w:p>
+      <w:pPr>
+        <w:shd w:val="clear" w:color="auto" w:fill="1E1E1E"/>
+        <w:spacing w:after="0" w:line="285" w:lineRule="atLeast"/>
+        <w:rPr>
+          <w:rFonts w:ascii="Consolas" w:eastAsia="Times New Roman" w:hAnsi="Consolas" w:cs="Times New Roman"/>
+          <w:color w:val="D4D4D4"/>
+          <w:sz w:val="21"/>
+          <w:szCs w:val="21"/>
+          <w:lang w:eastAsia="en-IN"/>
+        </w:rPr>
+      </w:pPr>
+      <w:r>
+        <w:rPr>
+          <w:rFonts w:ascii="Consolas" w:eastAsia="Times New Roman" w:hAnsi="Consolas" w:cs="Times New Roman"/>
+          <w:color w:val="D4D4D4"/>
+          <w:sz w:val="21"/>
+          <w:szCs w:val="21"/>
+          <w:lang w:eastAsia="en-IN"/>
+        </w:rPr>
+        <w:t>        </w:t>
+      </w:r>
+      <w:r>
+        <w:rPr>
+          <w:rFonts w:ascii="Consolas" w:eastAsia="Times New Roman" w:hAnsi="Consolas" w:cs="Times New Roman"/>
+          <w:color w:val="9CDCFE"/>
+          <w:sz w:val="21"/>
+          <w:szCs w:val="21"/>
+          <w:lang w:eastAsia="en-IN"/>
+        </w:rPr>
+        <w:t>piece</w:t>
+      </w:r>
+      <w:r>
+        <w:rPr>
+          <w:rFonts w:ascii="Consolas" w:eastAsia="Times New Roman" w:hAnsi="Consolas" w:cs="Times New Roman"/>
+          <w:color w:val="D4D4D4"/>
+          <w:sz w:val="21"/>
+          <w:szCs w:val="21"/>
+          <w:lang w:eastAsia="en-IN"/>
+        </w:rPr>
+        <w:t> = </w:t>
+      </w:r>
+      <w:proofErr w:type="spellStart"/>
+      <w:r>
+        <w:rPr>
+          <w:rFonts w:ascii="Consolas" w:eastAsia="Times New Roman" w:hAnsi="Consolas" w:cs="Times New Roman"/>
+          <w:color w:val="9CDCFE"/>
+          <w:sz w:val="21"/>
+          <w:szCs w:val="21"/>
+          <w:lang w:eastAsia="en-IN"/>
+        </w:rPr>
+        <w:t>GameBoard</w:t>
+      </w:r>
+      <w:r>
+        <w:rPr>
+          <w:rFonts w:ascii="Consolas" w:eastAsia="Times New Roman" w:hAnsi="Consolas" w:cs="Times New Roman"/>
+          <w:color w:val="D4D4D4"/>
+          <w:sz w:val="21"/>
+          <w:szCs w:val="21"/>
+          <w:lang w:eastAsia="en-IN"/>
+        </w:rPr>
+        <w:t>.</w:t>
+      </w:r>
+      <w:r>
+        <w:rPr>
+          <w:rFonts w:ascii="Consolas" w:eastAsia="Times New Roman" w:hAnsi="Consolas" w:cs="Times New Roman"/>
+          <w:color w:val="9CDCFE"/>
+          <w:sz w:val="21"/>
+          <w:szCs w:val="21"/>
+          <w:lang w:eastAsia="en-IN"/>
+        </w:rPr>
+        <w:t>pieces</w:t>
+      </w:r>
+      <w:proofErr w:type="spellEnd"/>
+      <w:r>
+        <w:rPr>
+          <w:rFonts w:ascii="Consolas" w:eastAsia="Times New Roman" w:hAnsi="Consolas" w:cs="Times New Roman"/>
+          <w:color w:val="D4D4D4"/>
+          <w:sz w:val="21"/>
+          <w:szCs w:val="21"/>
+          <w:lang w:eastAsia="en-IN"/>
+        </w:rPr>
+        <w:t>[</w:t>
+      </w:r>
+      <w:proofErr w:type="spellStart"/>
+      <w:r>
+        <w:rPr>
+          <w:rFonts w:ascii="Consolas" w:eastAsia="Times New Roman" w:hAnsi="Consolas" w:cs="Times New Roman"/>
+          <w:color w:val="9CDCFE"/>
+          <w:sz w:val="21"/>
+          <w:szCs w:val="21"/>
+          <w:lang w:eastAsia="en-IN"/>
+        </w:rPr>
+        <w:t>sq</w:t>
+      </w:r>
+      <w:proofErr w:type="spellEnd"/>
+      <w:r>
+        <w:rPr>
+          <w:rFonts w:ascii="Consolas" w:eastAsia="Times New Roman" w:hAnsi="Consolas" w:cs="Times New Roman"/>
+          <w:color w:val="D4D4D4"/>
+          <w:sz w:val="21"/>
+          <w:szCs w:val="21"/>
+          <w:lang w:eastAsia="en-IN"/>
+        </w:rPr>
+        <w:t>];</w:t>
+      </w:r>
+    </w:p>
+    <w:p>
+      <w:pPr>
+        <w:shd w:val="clear" w:color="auto" w:fill="1E1E1E"/>
+        <w:spacing w:after="0" w:line="285" w:lineRule="atLeast"/>
+        <w:rPr>
+          <w:rFonts w:ascii="Consolas" w:eastAsia="Times New Roman" w:hAnsi="Consolas" w:cs="Times New Roman"/>
+          <w:color w:val="D4D4D4"/>
+          <w:sz w:val="21"/>
+          <w:szCs w:val="21"/>
+          <w:lang w:eastAsia="en-IN"/>
+        </w:rPr>
+      </w:pPr>
+      <w:r>
+        <w:rPr>
+          <w:rFonts w:ascii="Consolas" w:eastAsia="Times New Roman" w:hAnsi="Consolas" w:cs="Times New Roman"/>
+          <w:color w:val="D4D4D4"/>
+          <w:sz w:val="21"/>
+          <w:szCs w:val="21"/>
+          <w:lang w:eastAsia="en-IN"/>
+        </w:rPr>
+        <w:t>        </w:t>
+      </w:r>
+      <w:r>
+        <w:rPr>
+          <w:rFonts w:ascii="Consolas" w:eastAsia="Times New Roman" w:hAnsi="Consolas" w:cs="Times New Roman"/>
+          <w:color w:val="C586C0"/>
+          <w:sz w:val="21"/>
+          <w:szCs w:val="21"/>
+          <w:lang w:eastAsia="en-IN"/>
+        </w:rPr>
+        <w:t>if</w:t>
+      </w:r>
+      <w:r>
+        <w:rPr>
+          <w:rFonts w:ascii="Consolas" w:eastAsia="Times New Roman" w:hAnsi="Consolas" w:cs="Times New Roman"/>
+          <w:color w:val="D4D4D4"/>
+          <w:sz w:val="21"/>
+          <w:szCs w:val="21"/>
+          <w:lang w:eastAsia="en-IN"/>
+        </w:rPr>
+        <w:t>(</w:t>
+      </w:r>
+      <w:r>
+        <w:rPr>
+          <w:rFonts w:ascii="Consolas" w:eastAsia="Times New Roman" w:hAnsi="Consolas" w:cs="Times New Roman"/>
+          <w:color w:val="9CDCFE"/>
+          <w:sz w:val="21"/>
+          <w:szCs w:val="21"/>
+          <w:lang w:eastAsia="en-IN"/>
+        </w:rPr>
+        <w:t>piece</w:t>
+      </w:r>
+      <w:r>
+        <w:rPr>
+          <w:rFonts w:ascii="Consolas" w:eastAsia="Times New Roman" w:hAnsi="Consolas" w:cs="Times New Roman"/>
+          <w:color w:val="D4D4D4"/>
+          <w:sz w:val="21"/>
+          <w:szCs w:val="21"/>
+          <w:lang w:eastAsia="en-IN"/>
+        </w:rPr>
+        <w:t> != </w:t>
+      </w:r>
+      <w:r>
+        <w:rPr>
+          <w:rFonts w:ascii="Consolas" w:eastAsia="Times New Roman" w:hAnsi="Consolas" w:cs="Times New Roman"/>
+          <w:color w:val="4FC1FF"/>
+          <w:sz w:val="21"/>
+          <w:szCs w:val="21"/>
+          <w:lang w:eastAsia="en-IN"/>
+        </w:rPr>
+        <w:t>PIECES</w:t>
+      </w:r>
+      <w:r>
+        <w:rPr>
+          <w:rFonts w:ascii="Consolas" w:eastAsia="Times New Roman" w:hAnsi="Consolas" w:cs="Times New Roman"/>
+          <w:color w:val="D4D4D4"/>
+          <w:sz w:val="21"/>
+          <w:szCs w:val="21"/>
+          <w:lang w:eastAsia="en-IN"/>
+        </w:rPr>
+        <w:t>.</w:t>
+      </w:r>
+      <w:r>
+        <w:rPr>
+          <w:rFonts w:ascii="Consolas" w:eastAsia="Times New Roman" w:hAnsi="Consolas" w:cs="Times New Roman"/>
+          <w:color w:val="4FC1FF"/>
+          <w:sz w:val="21"/>
+          <w:szCs w:val="21"/>
+          <w:lang w:eastAsia="en-IN"/>
+        </w:rPr>
+        <w:t>EMPTY</w:t>
+      </w:r>
+      <w:r>
+        <w:rPr>
+          <w:rFonts w:ascii="Consolas" w:eastAsia="Times New Roman" w:hAnsi="Consolas" w:cs="Times New Roman"/>
+          <w:color w:val="D4D4D4"/>
+          <w:sz w:val="21"/>
+          <w:szCs w:val="21"/>
+          <w:lang w:eastAsia="en-IN"/>
+        </w:rPr>
+        <w:t>){</w:t>
+      </w:r>
+    </w:p>
+    <w:p>
+      <w:pPr>
+        <w:shd w:val="clear" w:color="auto" w:fill="1E1E1E"/>
+        <w:spacing w:after="0" w:line="285" w:lineRule="atLeast"/>
+        <w:rPr>
+          <w:rFonts w:ascii="Consolas" w:eastAsia="Times New Roman" w:hAnsi="Consolas" w:cs="Times New Roman"/>
+          <w:color w:val="D4D4D4"/>
+          <w:sz w:val="21"/>
+          <w:szCs w:val="21"/>
+          <w:lang w:eastAsia="en-IN"/>
+        </w:rPr>
+      </w:pPr>
+      <w:r>
+        <w:rPr>
+          <w:rFonts w:ascii="Consolas" w:eastAsia="Times New Roman" w:hAnsi="Consolas" w:cs="Times New Roman"/>
+          <w:color w:val="D4D4D4"/>
+          <w:sz w:val="21"/>
+          <w:szCs w:val="21"/>
+          <w:lang w:eastAsia="en-IN"/>
+        </w:rPr>
+        <w:t>            </w:t>
+      </w:r>
+      <w:r>
+        <w:rPr>
+          <w:rFonts w:ascii="Consolas" w:eastAsia="Times New Roman" w:hAnsi="Consolas" w:cs="Times New Roman"/>
+          <w:color w:val="9CDCFE"/>
+          <w:sz w:val="21"/>
+          <w:szCs w:val="21"/>
+          <w:lang w:eastAsia="en-IN"/>
+        </w:rPr>
+        <w:t>colour</w:t>
+      </w:r>
+      <w:r>
+        <w:rPr>
+          <w:rFonts w:ascii="Consolas" w:eastAsia="Times New Roman" w:hAnsi="Consolas" w:cs="Times New Roman"/>
+          <w:color w:val="D4D4D4"/>
+          <w:sz w:val="21"/>
+          <w:szCs w:val="21"/>
+          <w:lang w:eastAsia="en-IN"/>
+        </w:rPr>
+        <w:t> = </w:t>
+      </w:r>
+      <w:proofErr w:type="spellStart"/>
+      <w:r>
+        <w:rPr>
+          <w:rFonts w:ascii="Consolas" w:eastAsia="Times New Roman" w:hAnsi="Consolas" w:cs="Times New Roman"/>
+          <w:color w:val="9CDCFE"/>
+          <w:sz w:val="21"/>
+          <w:szCs w:val="21"/>
+          <w:lang w:eastAsia="en-IN"/>
+        </w:rPr>
+        <w:t>PieceCol</w:t>
+      </w:r>
+      <w:proofErr w:type="spellEnd"/>
+      <w:r>
+        <w:rPr>
+          <w:rFonts w:ascii="Consolas" w:eastAsia="Times New Roman" w:hAnsi="Consolas" w:cs="Times New Roman"/>
+          <w:color w:val="D4D4D4"/>
+          <w:sz w:val="21"/>
+          <w:szCs w:val="21"/>
+          <w:lang w:eastAsia="en-IN"/>
+        </w:rPr>
+        <w:t>[</w:t>
+      </w:r>
+      <w:r>
+        <w:rPr>
+          <w:rFonts w:ascii="Consolas" w:eastAsia="Times New Roman" w:hAnsi="Consolas" w:cs="Times New Roman"/>
+          <w:color w:val="9CDCFE"/>
+          <w:sz w:val="21"/>
+          <w:szCs w:val="21"/>
+          <w:lang w:eastAsia="en-IN"/>
+        </w:rPr>
+        <w:t>piece</w:t>
+      </w:r>
+      <w:r>
+        <w:rPr>
+          <w:rFonts w:ascii="Consolas" w:eastAsia="Times New Roman" w:hAnsi="Consolas" w:cs="Times New Roman"/>
+          <w:color w:val="D4D4D4"/>
+          <w:sz w:val="21"/>
+          <w:szCs w:val="21"/>
+          <w:lang w:eastAsia="en-IN"/>
+        </w:rPr>
+        <w:t>];</w:t>
+      </w:r>
+    </w:p>
+    <w:p>
+      <w:pPr>
+        <w:shd w:val="clear" w:color="auto" w:fill="1E1E1E"/>
+        <w:spacing w:after="0" w:line="285" w:lineRule="atLeast"/>
+        <w:rPr>
+          <w:rFonts w:ascii="Consolas" w:eastAsia="Times New Roman" w:hAnsi="Consolas" w:cs="Times New Roman"/>
+          <w:color w:val="D4D4D4"/>
+          <w:sz w:val="21"/>
+          <w:szCs w:val="21"/>
+          <w:lang w:eastAsia="en-IN"/>
+        </w:rPr>
+      </w:pPr>
+    </w:p>
+    <w:p>
+      <w:pPr>
+        <w:shd w:val="clear" w:color="auto" w:fill="1E1E1E"/>
+        <w:spacing w:after="0" w:line="285" w:lineRule="atLeast"/>
+        <w:rPr>
+          <w:rFonts w:ascii="Consolas" w:eastAsia="Times New Roman" w:hAnsi="Consolas" w:cs="Times New Roman"/>
+          <w:color w:val="D4D4D4"/>
+          <w:sz w:val="21"/>
+          <w:szCs w:val="21"/>
+          <w:lang w:eastAsia="en-IN"/>
+        </w:rPr>
+      </w:pPr>
+      <w:r>
+        <w:rPr>
+          <w:rFonts w:ascii="Consolas" w:eastAsia="Times New Roman" w:hAnsi="Consolas" w:cs="Times New Roman"/>
+          <w:color w:val="D4D4D4"/>
+          <w:sz w:val="21"/>
+          <w:szCs w:val="21"/>
+          <w:lang w:eastAsia="en-IN"/>
+        </w:rPr>
+        <w:t>            </w:t>
+      </w:r>
+      <w:proofErr w:type="spellStart"/>
+      <w:r>
+        <w:rPr>
+          <w:rFonts w:ascii="Consolas" w:eastAsia="Times New Roman" w:hAnsi="Consolas" w:cs="Times New Roman"/>
+          <w:color w:val="9CDCFE"/>
+          <w:sz w:val="21"/>
+          <w:szCs w:val="21"/>
+          <w:lang w:eastAsia="en-IN"/>
+        </w:rPr>
+        <w:t>GameBoard</w:t>
+      </w:r>
+      <w:r>
+        <w:rPr>
+          <w:rFonts w:ascii="Consolas" w:eastAsia="Times New Roman" w:hAnsi="Consolas" w:cs="Times New Roman"/>
+          <w:color w:val="D4D4D4"/>
+          <w:sz w:val="21"/>
+          <w:szCs w:val="21"/>
+          <w:lang w:eastAsia="en-IN"/>
+        </w:rPr>
+        <w:t>.</w:t>
+      </w:r>
+      <w:r>
+        <w:rPr>
+          <w:rFonts w:ascii="Consolas" w:eastAsia="Times New Roman" w:hAnsi="Consolas" w:cs="Times New Roman"/>
+          <w:color w:val="9CDCFE"/>
+          <w:sz w:val="21"/>
+          <w:szCs w:val="21"/>
+          <w:lang w:eastAsia="en-IN"/>
+        </w:rPr>
+        <w:t>material</w:t>
+      </w:r>
+      <w:proofErr w:type="spellEnd"/>
+      <w:r>
+        <w:rPr>
+          <w:rFonts w:ascii="Consolas" w:eastAsia="Times New Roman" w:hAnsi="Consolas" w:cs="Times New Roman"/>
+          <w:color w:val="D4D4D4"/>
+          <w:sz w:val="21"/>
+          <w:szCs w:val="21"/>
+          <w:lang w:eastAsia="en-IN"/>
+        </w:rPr>
+        <w:t>[</w:t>
+      </w:r>
+      <w:r>
+        <w:rPr>
+          <w:rFonts w:ascii="Consolas" w:eastAsia="Times New Roman" w:hAnsi="Consolas" w:cs="Times New Roman"/>
+          <w:color w:val="9CDCFE"/>
+          <w:sz w:val="21"/>
+          <w:szCs w:val="21"/>
+          <w:lang w:eastAsia="en-IN"/>
+        </w:rPr>
+        <w:t>colour</w:t>
+      </w:r>
+      <w:r>
+        <w:rPr>
+          <w:rFonts w:ascii="Consolas" w:eastAsia="Times New Roman" w:hAnsi="Consolas" w:cs="Times New Roman"/>
+          <w:color w:val="D4D4D4"/>
+          <w:sz w:val="21"/>
+          <w:szCs w:val="21"/>
+          <w:lang w:eastAsia="en-IN"/>
+        </w:rPr>
+        <w:t>] += </w:t>
+      </w:r>
+      <w:proofErr w:type="spellStart"/>
+      <w:r>
+        <w:rPr>
+          <w:rFonts w:ascii="Consolas" w:eastAsia="Times New Roman" w:hAnsi="Consolas" w:cs="Times New Roman"/>
+          <w:color w:val="9CDCFE"/>
+          <w:sz w:val="21"/>
+          <w:szCs w:val="21"/>
+          <w:lang w:eastAsia="en-IN"/>
+        </w:rPr>
+        <w:t>PieceVal</w:t>
+      </w:r>
+      <w:proofErr w:type="spellEnd"/>
+      <w:r>
+        <w:rPr>
+          <w:rFonts w:ascii="Consolas" w:eastAsia="Times New Roman" w:hAnsi="Consolas" w:cs="Times New Roman"/>
+          <w:color w:val="D4D4D4"/>
+          <w:sz w:val="21"/>
+          <w:szCs w:val="21"/>
+          <w:lang w:eastAsia="en-IN"/>
+        </w:rPr>
+        <w:t>[</w:t>
+      </w:r>
+      <w:r>
+        <w:rPr>
+          <w:rFonts w:ascii="Consolas" w:eastAsia="Times New Roman" w:hAnsi="Consolas" w:cs="Times New Roman"/>
+          <w:color w:val="9CDCFE"/>
+          <w:sz w:val="21"/>
+          <w:szCs w:val="21"/>
+          <w:lang w:eastAsia="en-IN"/>
+        </w:rPr>
+        <w:t>piece</w:t>
+      </w:r>
+      <w:r>
+        <w:rPr>
+          <w:rFonts w:ascii="Consolas" w:eastAsia="Times New Roman" w:hAnsi="Consolas" w:cs="Times New Roman"/>
+          <w:color w:val="D4D4D4"/>
+          <w:sz w:val="21"/>
+          <w:szCs w:val="21"/>
+          <w:lang w:eastAsia="en-IN"/>
+        </w:rPr>
+        <w:t>];</w:t>
+      </w:r>
+    </w:p>
+    <w:p>
+      <w:pPr>
+        <w:shd w:val="clear" w:color="auto" w:fill="1E1E1E"/>
+        <w:spacing w:after="0" w:line="285" w:lineRule="atLeast"/>
+        <w:rPr>
+          <w:rFonts w:ascii="Consolas" w:eastAsia="Times New Roman" w:hAnsi="Consolas" w:cs="Times New Roman"/>
+          <w:color w:val="D4D4D4"/>
+          <w:sz w:val="21"/>
+          <w:szCs w:val="21"/>
+          <w:lang w:eastAsia="en-IN"/>
+        </w:rPr>
+      </w:pPr>
+    </w:p>
+    <w:p>
+      <w:pPr>
+        <w:shd w:val="clear" w:color="auto" w:fill="1E1E1E"/>
+        <w:spacing w:after="0" w:line="285" w:lineRule="atLeast"/>
+        <w:rPr>
+          <w:rFonts w:ascii="Consolas" w:eastAsia="Times New Roman" w:hAnsi="Consolas" w:cs="Times New Roman"/>
+          <w:color w:val="D4D4D4"/>
+          <w:sz w:val="21"/>
+          <w:szCs w:val="21"/>
+          <w:lang w:eastAsia="en-IN"/>
+        </w:rPr>
+      </w:pPr>
+      <w:r>
+        <w:rPr>
+          <w:rFonts w:ascii="Consolas" w:eastAsia="Times New Roman" w:hAnsi="Consolas" w:cs="Times New Roman"/>
+          <w:color w:val="D4D4D4"/>
+          <w:sz w:val="21"/>
+          <w:szCs w:val="21"/>
+          <w:lang w:eastAsia="en-IN"/>
+        </w:rPr>
+        <w:t>            </w:t>
+      </w:r>
+      <w:r>
+        <w:rPr>
+          <w:rFonts w:ascii="Consolas" w:eastAsia="Times New Roman" w:hAnsi="Consolas" w:cs="Times New Roman"/>
+          <w:color w:val="9CDCFE"/>
+          <w:sz w:val="21"/>
+          <w:szCs w:val="21"/>
+          <w:lang w:eastAsia="en-IN"/>
+        </w:rPr>
+        <w:t>GameBoard</w:t>
+      </w:r>
+      <w:r>
+        <w:rPr>
+          <w:rFonts w:ascii="Consolas" w:eastAsia="Times New Roman" w:hAnsi="Consolas" w:cs="Times New Roman"/>
+          <w:color w:val="D4D4D4"/>
+          <w:sz w:val="21"/>
+          <w:szCs w:val="21"/>
+          <w:lang w:eastAsia="en-IN"/>
+        </w:rPr>
+        <w:t>.</w:t>
+      </w:r>
+      <w:r>
+        <w:rPr>
+          <w:rFonts w:ascii="Consolas" w:eastAsia="Times New Roman" w:hAnsi="Consolas" w:cs="Times New Roman"/>
+          <w:color w:val="9CDCFE"/>
+          <w:sz w:val="21"/>
+          <w:szCs w:val="21"/>
+          <w:lang w:eastAsia="en-IN"/>
+        </w:rPr>
+        <w:t>pList</w:t>
+      </w:r>
+      <w:r>
+        <w:rPr>
+          <w:rFonts w:ascii="Consolas" w:eastAsia="Times New Roman" w:hAnsi="Consolas" w:cs="Times New Roman"/>
+          <w:color w:val="D4D4D4"/>
+          <w:sz w:val="21"/>
+          <w:szCs w:val="21"/>
+          <w:lang w:eastAsia="en-IN"/>
+        </w:rPr>
+        <w:t>[</w:t>
+      </w:r>
+      <w:r>
+        <w:rPr>
+          <w:rFonts w:ascii="Consolas" w:eastAsia="Times New Roman" w:hAnsi="Consolas" w:cs="Times New Roman"/>
+          <w:color w:val="DCDCAA"/>
+          <w:sz w:val="21"/>
+          <w:szCs w:val="21"/>
+          <w:lang w:eastAsia="en-IN"/>
+        </w:rPr>
+        <w:t>PCEINDEX</w:t>
+      </w:r>
+      <w:r>
+        <w:rPr>
+          <w:rFonts w:ascii="Consolas" w:eastAsia="Times New Roman" w:hAnsi="Consolas" w:cs="Times New Roman"/>
+          <w:color w:val="D4D4D4"/>
+          <w:sz w:val="21"/>
+          <w:szCs w:val="21"/>
+          <w:lang w:eastAsia="en-IN"/>
+        </w:rPr>
+        <w:t>(</w:t>
+      </w:r>
+      <w:r>
+        <w:rPr>
+          <w:rFonts w:ascii="Consolas" w:eastAsia="Times New Roman" w:hAnsi="Consolas" w:cs="Times New Roman"/>
+          <w:color w:val="9CDCFE"/>
+          <w:sz w:val="21"/>
+          <w:szCs w:val="21"/>
+          <w:lang w:eastAsia="en-IN"/>
+        </w:rPr>
+        <w:t>piece</w:t>
+      </w:r>
+      <w:r>
+        <w:rPr>
+          <w:rFonts w:ascii="Consolas" w:eastAsia="Times New Roman" w:hAnsi="Consolas" w:cs="Times New Roman"/>
+          <w:color w:val="D4D4D4"/>
+          <w:sz w:val="21"/>
+          <w:szCs w:val="21"/>
+          <w:lang w:eastAsia="en-IN"/>
+        </w:rPr>
+        <w:t>,</w:t>
+      </w:r>
+      <w:r>
+        <w:rPr>
+          <w:rFonts w:ascii="Consolas" w:eastAsia="Times New Roman" w:hAnsi="Consolas" w:cs="Times New Roman"/>
+          <w:color w:val="9CDCFE"/>
+          <w:sz w:val="21"/>
+          <w:szCs w:val="21"/>
+          <w:lang w:eastAsia="en-IN"/>
+        </w:rPr>
+        <w:t>GameBoard</w:t>
+      </w:r>
+      <w:r>
+        <w:rPr>
+          <w:rFonts w:ascii="Consolas" w:eastAsia="Times New Roman" w:hAnsi="Consolas" w:cs="Times New Roman"/>
+          <w:color w:val="D4D4D4"/>
+          <w:sz w:val="21"/>
+          <w:szCs w:val="21"/>
+          <w:lang w:eastAsia="en-IN"/>
+        </w:rPr>
+        <w:t>.</w:t>
+      </w:r>
+      <w:r>
+        <w:rPr>
+          <w:rFonts w:ascii="Consolas" w:eastAsia="Times New Roman" w:hAnsi="Consolas" w:cs="Times New Roman"/>
+          <w:color w:val="9CDCFE"/>
+          <w:sz w:val="21"/>
+          <w:szCs w:val="21"/>
+          <w:lang w:eastAsia="en-IN"/>
+        </w:rPr>
+        <w:t>pceNum</w:t>
+      </w:r>
+      <w:r>
+        <w:rPr>
+          <w:rFonts w:ascii="Consolas" w:eastAsia="Times New Roman" w:hAnsi="Consolas" w:cs="Times New Roman"/>
+          <w:color w:val="D4D4D4"/>
+          <w:sz w:val="21"/>
+          <w:szCs w:val="21"/>
+          <w:lang w:eastAsia="en-IN"/>
+        </w:rPr>
+        <w:t>[</w:t>
+      </w:r>
+      <w:r>
+        <w:rPr>
+          <w:rFonts w:ascii="Consolas" w:eastAsia="Times New Roman" w:hAnsi="Consolas" w:cs="Times New Roman"/>
+          <w:color w:val="9CDCFE"/>
+          <w:sz w:val="21"/>
+          <w:szCs w:val="21"/>
+          <w:lang w:eastAsia="en-IN"/>
+        </w:rPr>
+        <w:t>piece</w:t>
+      </w:r>
+      <w:r>
+        <w:rPr>
+          <w:rFonts w:ascii="Consolas" w:eastAsia="Times New Roman" w:hAnsi="Consolas" w:cs="Times New Roman"/>
+          <w:color w:val="D4D4D4"/>
+          <w:sz w:val="21"/>
+          <w:szCs w:val="21"/>
+          <w:lang w:eastAsia="en-IN"/>
+        </w:rPr>
+        <w:t>])] = </w:t>
+      </w:r>
+      <w:r>
+        <w:rPr>
+          <w:rFonts w:ascii="Consolas" w:eastAsia="Times New Roman" w:hAnsi="Consolas" w:cs="Times New Roman"/>
+          <w:color w:val="9CDCFE"/>
+          <w:sz w:val="21"/>
+          <w:szCs w:val="21"/>
+          <w:lang w:eastAsia="en-IN"/>
+        </w:rPr>
+        <w:t>sq</w:t>
+      </w:r>
+      <w:r>
+        <w:rPr>
+          <w:rFonts w:ascii="Consolas" w:eastAsia="Times New Roman" w:hAnsi="Consolas" w:cs="Times New Roman"/>
+          <w:color w:val="D4D4D4"/>
+          <w:sz w:val="21"/>
+          <w:szCs w:val="21"/>
+          <w:lang w:eastAsia="en-IN"/>
+        </w:rPr>
+        <w:t>;</w:t>
+      </w:r>
+    </w:p>
+    <w:p>
+      <w:pPr>
+        <w:shd w:val="clear" w:color="auto" w:fill="1E1E1E"/>
+        <w:spacing w:after="0" w:line="285" w:lineRule="atLeast"/>
+        <w:rPr>
+          <w:rFonts w:ascii="Consolas" w:eastAsia="Times New Roman" w:hAnsi="Consolas" w:cs="Times New Roman"/>
+          <w:color w:val="D4D4D4"/>
+          <w:sz w:val="21"/>
+          <w:szCs w:val="21"/>
+          <w:lang w:eastAsia="en-IN"/>
+        </w:rPr>
+      </w:pPr>
+      <w:r>
+        <w:rPr>
+          <w:rFonts w:ascii="Consolas" w:eastAsia="Times New Roman" w:hAnsi="Consolas" w:cs="Times New Roman"/>
+          <w:color w:val="D4D4D4"/>
+          <w:sz w:val="21"/>
+          <w:szCs w:val="21"/>
+          <w:lang w:eastAsia="en-IN"/>
+        </w:rPr>
+        <w:t>            </w:t>
+      </w:r>
+      <w:proofErr w:type="spellStart"/>
+      <w:r>
+        <w:rPr>
+          <w:rFonts w:ascii="Consolas" w:eastAsia="Times New Roman" w:hAnsi="Consolas" w:cs="Times New Roman"/>
+          <w:color w:val="9CDCFE"/>
+          <w:sz w:val="21"/>
+          <w:szCs w:val="21"/>
+          <w:lang w:eastAsia="en-IN"/>
+        </w:rPr>
+        <w:t>GameBoard</w:t>
+      </w:r>
+      <w:r>
+        <w:rPr>
+          <w:rFonts w:ascii="Consolas" w:eastAsia="Times New Roman" w:hAnsi="Consolas" w:cs="Times New Roman"/>
+          <w:color w:val="D4D4D4"/>
+          <w:sz w:val="21"/>
+          <w:szCs w:val="21"/>
+          <w:lang w:eastAsia="en-IN"/>
+        </w:rPr>
+        <w:t>.</w:t>
+      </w:r>
+      <w:r>
+        <w:rPr>
+          <w:rFonts w:ascii="Consolas" w:eastAsia="Times New Roman" w:hAnsi="Consolas" w:cs="Times New Roman"/>
+          <w:color w:val="9CDCFE"/>
+          <w:sz w:val="21"/>
+          <w:szCs w:val="21"/>
+          <w:lang w:eastAsia="en-IN"/>
+        </w:rPr>
+        <w:t>pceNum</w:t>
+      </w:r>
+      <w:proofErr w:type="spellEnd"/>
+      <w:r>
+        <w:rPr>
+          <w:rFonts w:ascii="Consolas" w:eastAsia="Times New Roman" w:hAnsi="Consolas" w:cs="Times New Roman"/>
+          <w:color w:val="D4D4D4"/>
+          <w:sz w:val="21"/>
+          <w:szCs w:val="21"/>
+          <w:lang w:eastAsia="en-IN"/>
+        </w:rPr>
+        <w:t>[</w:t>
+      </w:r>
+      <w:r>
+        <w:rPr>
+          <w:rFonts w:ascii="Consolas" w:eastAsia="Times New Roman" w:hAnsi="Consolas" w:cs="Times New Roman"/>
+          <w:color w:val="9CDCFE"/>
+          <w:sz w:val="21"/>
+          <w:szCs w:val="21"/>
+          <w:lang w:eastAsia="en-IN"/>
+        </w:rPr>
+        <w:t>piece</w:t>
+      </w:r>
+      <w:r>
+        <w:rPr>
+          <w:rFonts w:ascii="Consolas" w:eastAsia="Times New Roman" w:hAnsi="Consolas" w:cs="Times New Roman"/>
+          <w:color w:val="D4D4D4"/>
+          <w:sz w:val="21"/>
+          <w:szCs w:val="21"/>
+          <w:lang w:eastAsia="en-IN"/>
+        </w:rPr>
+        <w:t>]++;</w:t>
+      </w:r>
+    </w:p>
+    <w:p>
+      <w:pPr>
+        <w:shd w:val="clear" w:color="auto" w:fill="1E1E1E"/>
+        <w:spacing w:after="0" w:line="285" w:lineRule="atLeast"/>
+        <w:rPr>
+          <w:rFonts w:ascii="Consolas" w:eastAsia="Times New Roman" w:hAnsi="Consolas" w:cs="Times New Roman"/>
+          <w:color w:val="D4D4D4"/>
+          <w:sz w:val="21"/>
+          <w:szCs w:val="21"/>
+          <w:lang w:eastAsia="en-IN"/>
+        </w:rPr>
+      </w:pPr>
+      <w:r>
+        <w:rPr>
+          <w:rFonts w:ascii="Consolas" w:eastAsia="Times New Roman" w:hAnsi="Consolas" w:cs="Times New Roman"/>
+          <w:color w:val="D4D4D4"/>
+          <w:sz w:val="21"/>
+          <w:szCs w:val="21"/>
+          <w:lang w:eastAsia="en-IN"/>
+        </w:rPr>
+        <w:t>        }</w:t>
+      </w:r>
+    </w:p>
+    <w:p>
+      <w:pPr>
+        <w:shd w:val="clear" w:color="auto" w:fill="1E1E1E"/>
+        <w:spacing w:after="0" w:line="285" w:lineRule="atLeast"/>
+        <w:rPr>
+          <w:rFonts w:ascii="Consolas" w:eastAsia="Times New Roman" w:hAnsi="Consolas" w:cs="Times New Roman"/>
+          <w:color w:val="D4D4D4"/>
+          <w:sz w:val="21"/>
+          <w:szCs w:val="21"/>
+          <w:lang w:eastAsia="en-IN"/>
+        </w:rPr>
+      </w:pPr>
+      <w:r>
+        <w:rPr>
+          <w:rFonts w:ascii="Consolas" w:eastAsia="Times New Roman" w:hAnsi="Consolas" w:cs="Times New Roman"/>
+          <w:color w:val="D4D4D4"/>
+          <w:sz w:val="21"/>
+          <w:szCs w:val="21"/>
+          <w:lang w:eastAsia="en-IN"/>
+        </w:rPr>
+        <w:t>    }</w:t>
+      </w:r>
+    </w:p>
+    <w:p>
+      <w:pPr>
+        <w:shd w:val="clear" w:color="auto" w:fill="1E1E1E"/>
+        <w:spacing w:after="0" w:line="285" w:lineRule="atLeast"/>
+        <w:rPr>
+          <w:rFonts w:ascii="Consolas" w:eastAsia="Times New Roman" w:hAnsi="Consolas" w:cs="Times New Roman"/>
+          <w:color w:val="D4D4D4"/>
+          <w:sz w:val="21"/>
+          <w:szCs w:val="21"/>
+          <w:lang w:eastAsia="en-IN"/>
+        </w:rPr>
+      </w:pPr>
+      <w:r>
+        <w:rPr>
+          <w:rFonts w:ascii="Consolas" w:eastAsia="Times New Roman" w:hAnsi="Consolas" w:cs="Times New Roman"/>
+          <w:color w:val="D4D4D4"/>
+          <w:sz w:val="21"/>
+          <w:szCs w:val="21"/>
+          <w:lang w:eastAsia="en-IN"/>
+        </w:rPr>
+        <w:t>    </w:t>
+      </w:r>
+      <w:proofErr w:type="spellStart"/>
+      <w:r>
+        <w:rPr>
+          <w:rFonts w:ascii="Consolas" w:eastAsia="Times New Roman" w:hAnsi="Consolas" w:cs="Times New Roman"/>
+          <w:color w:val="DCDCAA"/>
+          <w:sz w:val="21"/>
+          <w:szCs w:val="21"/>
+          <w:lang w:eastAsia="en-IN"/>
+        </w:rPr>
+        <w:t>PrintPieceLists</w:t>
+      </w:r>
+      <w:proofErr w:type="spellEnd"/>
+      <w:r>
+        <w:rPr>
+          <w:rFonts w:ascii="Consolas" w:eastAsia="Times New Roman" w:hAnsi="Consolas" w:cs="Times New Roman"/>
+          <w:color w:val="D4D4D4"/>
+          <w:sz w:val="21"/>
+          <w:szCs w:val="21"/>
+          <w:lang w:eastAsia="en-IN"/>
+        </w:rPr>
+        <w:t>();</w:t>
+      </w:r>
+    </w:p>
+    <w:p>
+      <w:pPr>
+        <w:shd w:val="clear" w:color="auto" w:fill="1E1E1E"/>
+        <w:spacing w:after="0" w:line="285" w:lineRule="atLeast"/>
+        <w:rPr>
+          <w:rFonts w:ascii="Consolas" w:eastAsia="Times New Roman" w:hAnsi="Consolas" w:cs="Times New Roman"/>
+          <w:color w:val="D4D4D4"/>
+          <w:sz w:val="21"/>
+          <w:szCs w:val="21"/>
+          <w:lang w:eastAsia="en-IN"/>
+        </w:rPr>
+      </w:pPr>
+      <w:r>
+        <w:rPr>
+          <w:rFonts w:ascii="Consolas" w:eastAsia="Times New Roman" w:hAnsi="Consolas" w:cs="Times New Roman"/>
+          <w:color w:val="D4D4D4"/>
+          <w:sz w:val="21"/>
+          <w:szCs w:val="21"/>
+          <w:lang w:eastAsia="en-IN"/>
+        </w:rPr>
+        <w:t>}</w:t>
+      </w:r>
+    </w:p>
+    <w:p>
+      <w:pPr>
+        <w:rPr>
+          <w:rFonts w:eastAsiaTheme="minorEastAsia"/>
+          <w:sz w:val="32"/>
+          <w:szCs w:val="32"/>
+        </w:rPr>
+      </w:pPr>
+      <w:r>
+        <w:rPr>
+          <w:rFonts w:eastAsiaTheme="minorEastAsia"/>
+          <w:sz w:val="32"/>
+          <w:szCs w:val="32"/>
+        </w:rPr>
+        <w:t xml:space="preserve">The function mentioned above will handle all the functionalities of handling the updating piece list after updating the FEN Notation. </w:t>
+      </w:r>
+    </w:p>
+    <w:p>
+      <w:pPr>
+        <w:rPr>
+          <w:b/>
+          <w:bCs/>
+          <w:sz w:val="52"/>
+          <w:szCs w:val="52"/>
+          <w:u w:val="single"/>
+        </w:rPr>
+      </w:pPr>
+      <w:r>
+        <w:rPr>
+          <w:b/>
+          <w:bCs/>
+          <w:sz w:val="52"/>
+          <w:szCs w:val="52"/>
+          <w:u w:val="single"/>
+        </w:rPr>
+        <w:t>Day-</w:t>
+      </w:r>
+      <w:r>
+        <w:rPr>
+          <w:b/>
+          <w:bCs/>
+          <w:sz w:val="52"/>
+          <w:szCs w:val="52"/>
+          <w:u w:val="single"/>
+        </w:rPr>
+        <w:t>3</w:t>
+      </w:r>
+      <w:r>
+        <w:rPr>
+          <w:b/>
+          <w:bCs/>
+          <w:sz w:val="52"/>
+          <w:szCs w:val="52"/>
+          <w:u w:val="single"/>
+        </w:rPr>
+        <w:t>(b)</w:t>
+      </w:r>
+    </w:p>
+    <w:p>
+      <w:pPr>
+        <w:rPr>
+          <w:rFonts w:eastAsiaTheme="minorEastAsia"/>
+          <w:sz w:val="32"/>
+          <w:szCs w:val="32"/>
+        </w:rPr>
+      </w:pPr>
+      <w:r>
+        <w:rPr>
+          <w:rFonts w:eastAsiaTheme="minorEastAsia"/>
+          <w:sz w:val="32"/>
+          <w:szCs w:val="32"/>
+        </w:rPr>
+        <w:t>Check if a square is under attack:</w:t>
+      </w:r>
+    </w:p>
+    <w:p>
+      <w:pPr>
+        <w:rPr>
+          <w:rFonts w:eastAsiaTheme="minorEastAsia"/>
+          <w:sz w:val="32"/>
+          <w:szCs w:val="32"/>
+        </w:rPr>
+      </w:pPr>
+      <w:r>
+        <w:rPr>
+          <w:rFonts w:eastAsiaTheme="minorEastAsia"/>
+          <w:sz w:val="32"/>
+          <w:szCs w:val="32"/>
+        </w:rPr>
+        <w:t xml:space="preserve">Condition of attack follow the chess rules, Pawn attacks diagonally, Rook attacks in a full horizontal or full vertical direction, bishop attacks diagonally, Rook attacks in L horizontal or L vertical, Queen attacks as a combination of Rook and Bishop and King can attack one square in all directions. </w:t>
+      </w:r>
+    </w:p>
+    <w:p>
+      <w:pPr>
+        <w:rPr>
+          <w:rFonts w:eastAsiaTheme="minorEastAsia"/>
+          <w:sz w:val="32"/>
+          <w:szCs w:val="32"/>
+        </w:rPr>
+      </w:pPr>
+      <w:r>
+        <w:rPr>
+          <w:rFonts w:eastAsiaTheme="minorEastAsia"/>
+          <w:sz w:val="32"/>
+          <w:szCs w:val="32"/>
+        </w:rPr>
+        <w:t xml:space="preserve">1. </w:t>
+      </w:r>
+      <w:r>
+        <w:rPr>
+          <w:rFonts w:eastAsiaTheme="minorEastAsia"/>
+          <w:sz w:val="32"/>
+          <w:szCs w:val="32"/>
+        </w:rPr>
+        <w:t>Square under attack due to a pawn:</w:t>
+      </w:r>
+    </w:p>
+    <w:p>
+      <w:pPr>
+        <w:shd w:val="clear" w:color="auto" w:fill="1E1E1E"/>
+        <w:spacing w:after="0" w:line="285" w:lineRule="atLeast"/>
+        <w:rPr>
+          <w:rFonts w:ascii="Consolas" w:eastAsia="Times New Roman" w:hAnsi="Consolas" w:cs="Times New Roman"/>
+          <w:color w:val="D4D4D4"/>
+          <w:sz w:val="21"/>
+          <w:szCs w:val="21"/>
+          <w:lang w:eastAsia="en-IN"/>
+        </w:rPr>
+      </w:pPr>
+      <w:r>
+        <w:rPr>
+          <w:rFonts w:ascii="Consolas" w:eastAsia="Times New Roman" w:hAnsi="Consolas" w:cs="Times New Roman"/>
+          <w:color w:val="C586C0"/>
+          <w:sz w:val="21"/>
+          <w:szCs w:val="21"/>
+          <w:lang w:eastAsia="en-IN"/>
+        </w:rPr>
+        <w:t>if</w:t>
+      </w:r>
+      <w:r>
+        <w:rPr>
+          <w:rFonts w:ascii="Consolas" w:eastAsia="Times New Roman" w:hAnsi="Consolas" w:cs="Times New Roman"/>
+          <w:color w:val="D4D4D4"/>
+          <w:sz w:val="21"/>
+          <w:szCs w:val="21"/>
+          <w:lang w:eastAsia="en-IN"/>
+        </w:rPr>
+        <w:t>(</w:t>
+      </w:r>
+      <w:r>
+        <w:rPr>
+          <w:rFonts w:ascii="Consolas" w:eastAsia="Times New Roman" w:hAnsi="Consolas" w:cs="Times New Roman"/>
+          <w:color w:val="9CDCFE"/>
+          <w:sz w:val="21"/>
+          <w:szCs w:val="21"/>
+          <w:lang w:eastAsia="en-IN"/>
+        </w:rPr>
+        <w:t>side</w:t>
+      </w:r>
+      <w:r>
+        <w:rPr>
+          <w:rFonts w:ascii="Consolas" w:eastAsia="Times New Roman" w:hAnsi="Consolas" w:cs="Times New Roman"/>
+          <w:color w:val="D4D4D4"/>
+          <w:sz w:val="21"/>
+          <w:szCs w:val="21"/>
+          <w:lang w:eastAsia="en-IN"/>
+        </w:rPr>
+        <w:t> == </w:t>
+      </w:r>
+      <w:r>
+        <w:rPr>
+          <w:rFonts w:ascii="Consolas" w:eastAsia="Times New Roman" w:hAnsi="Consolas" w:cs="Times New Roman"/>
+          <w:color w:val="4FC1FF"/>
+          <w:sz w:val="21"/>
+          <w:szCs w:val="21"/>
+          <w:lang w:eastAsia="en-IN"/>
+        </w:rPr>
+        <w:t>COLOURS</w:t>
+      </w:r>
+      <w:r>
+        <w:rPr>
+          <w:rFonts w:ascii="Consolas" w:eastAsia="Times New Roman" w:hAnsi="Consolas" w:cs="Times New Roman"/>
+          <w:color w:val="D4D4D4"/>
+          <w:sz w:val="21"/>
+          <w:szCs w:val="21"/>
+          <w:lang w:eastAsia="en-IN"/>
+        </w:rPr>
+        <w:t>.</w:t>
+      </w:r>
+      <w:r>
+        <w:rPr>
+          <w:rFonts w:ascii="Consolas" w:eastAsia="Times New Roman" w:hAnsi="Consolas" w:cs="Times New Roman"/>
+          <w:color w:val="4FC1FF"/>
+          <w:sz w:val="21"/>
+          <w:szCs w:val="21"/>
+          <w:lang w:eastAsia="en-IN"/>
+        </w:rPr>
+        <w:t>WHITE</w:t>
+      </w:r>
+      <w:r>
+        <w:rPr>
+          <w:rFonts w:ascii="Consolas" w:eastAsia="Times New Roman" w:hAnsi="Consolas" w:cs="Times New Roman"/>
+          <w:color w:val="D4D4D4"/>
+          <w:sz w:val="21"/>
+          <w:szCs w:val="21"/>
+          <w:lang w:eastAsia="en-IN"/>
+        </w:rPr>
+        <w:t>){</w:t>
+      </w:r>
+    </w:p>
+    <w:p>
+      <w:pPr>
+        <w:shd w:val="clear" w:color="auto" w:fill="1E1E1E"/>
+        <w:spacing w:after="0" w:line="285" w:lineRule="atLeast"/>
+        <w:rPr>
+          <w:rFonts w:ascii="Consolas" w:eastAsia="Times New Roman" w:hAnsi="Consolas" w:cs="Times New Roman"/>
+          <w:color w:val="D4D4D4"/>
+          <w:sz w:val="21"/>
+          <w:szCs w:val="21"/>
+          <w:lang w:eastAsia="en-IN"/>
+        </w:rPr>
+      </w:pPr>
+      <w:r>
+        <w:rPr>
+          <w:rFonts w:ascii="Consolas" w:eastAsia="Times New Roman" w:hAnsi="Consolas" w:cs="Times New Roman"/>
+          <w:color w:val="D4D4D4"/>
+          <w:sz w:val="21"/>
+          <w:szCs w:val="21"/>
+          <w:lang w:eastAsia="en-IN"/>
+        </w:rPr>
+        <w:t>        </w:t>
+      </w:r>
+      <w:r>
+        <w:rPr>
+          <w:rFonts w:ascii="Consolas" w:eastAsia="Times New Roman" w:hAnsi="Consolas" w:cs="Times New Roman"/>
+          <w:color w:val="C586C0"/>
+          <w:sz w:val="21"/>
+          <w:szCs w:val="21"/>
+          <w:lang w:eastAsia="en-IN"/>
+        </w:rPr>
+        <w:t>if</w:t>
+      </w:r>
+      <w:r>
+        <w:rPr>
+          <w:rFonts w:ascii="Consolas" w:eastAsia="Times New Roman" w:hAnsi="Consolas" w:cs="Times New Roman"/>
+          <w:color w:val="D4D4D4"/>
+          <w:sz w:val="21"/>
+          <w:szCs w:val="21"/>
+          <w:lang w:eastAsia="en-IN"/>
+        </w:rPr>
+        <w:t>(</w:t>
+      </w:r>
+      <w:r>
+        <w:rPr>
+          <w:rFonts w:ascii="Consolas" w:eastAsia="Times New Roman" w:hAnsi="Consolas" w:cs="Times New Roman"/>
+          <w:color w:val="9CDCFE"/>
+          <w:sz w:val="21"/>
+          <w:szCs w:val="21"/>
+          <w:lang w:eastAsia="en-IN"/>
+        </w:rPr>
+        <w:t>GameBoard</w:t>
+      </w:r>
+      <w:r>
+        <w:rPr>
+          <w:rFonts w:ascii="Consolas" w:eastAsia="Times New Roman" w:hAnsi="Consolas" w:cs="Times New Roman"/>
+          <w:color w:val="D4D4D4"/>
+          <w:sz w:val="21"/>
+          <w:szCs w:val="21"/>
+          <w:lang w:eastAsia="en-IN"/>
+        </w:rPr>
+        <w:t>.</w:t>
+      </w:r>
+      <w:r>
+        <w:rPr>
+          <w:rFonts w:ascii="Consolas" w:eastAsia="Times New Roman" w:hAnsi="Consolas" w:cs="Times New Roman"/>
+          <w:color w:val="9CDCFE"/>
+          <w:sz w:val="21"/>
+          <w:szCs w:val="21"/>
+          <w:lang w:eastAsia="en-IN"/>
+        </w:rPr>
+        <w:t>pieces</w:t>
+      </w:r>
+      <w:r>
+        <w:rPr>
+          <w:rFonts w:ascii="Consolas" w:eastAsia="Times New Roman" w:hAnsi="Consolas" w:cs="Times New Roman"/>
+          <w:color w:val="D4D4D4"/>
+          <w:sz w:val="21"/>
+          <w:szCs w:val="21"/>
+          <w:lang w:eastAsia="en-IN"/>
+        </w:rPr>
+        <w:t>[</w:t>
+      </w:r>
+      <w:r>
+        <w:rPr>
+          <w:rFonts w:ascii="Consolas" w:eastAsia="Times New Roman" w:hAnsi="Consolas" w:cs="Times New Roman"/>
+          <w:color w:val="9CDCFE"/>
+          <w:sz w:val="21"/>
+          <w:szCs w:val="21"/>
+          <w:lang w:eastAsia="en-IN"/>
+        </w:rPr>
+        <w:t>sq</w:t>
+      </w:r>
+      <w:r>
+        <w:rPr>
+          <w:rFonts w:ascii="Consolas" w:eastAsia="Times New Roman" w:hAnsi="Consolas" w:cs="Times New Roman"/>
+          <w:color w:val="D4D4D4"/>
+          <w:sz w:val="21"/>
+          <w:szCs w:val="21"/>
+          <w:lang w:eastAsia="en-IN"/>
+        </w:rPr>
+        <w:t> - </w:t>
+      </w:r>
+      <w:r>
+        <w:rPr>
+          <w:rFonts w:ascii="Consolas" w:eastAsia="Times New Roman" w:hAnsi="Consolas" w:cs="Times New Roman"/>
+          <w:color w:val="B5CEA8"/>
+          <w:sz w:val="21"/>
+          <w:szCs w:val="21"/>
+          <w:lang w:eastAsia="en-IN"/>
+        </w:rPr>
+        <w:t>11</w:t>
+      </w:r>
+      <w:r>
+        <w:rPr>
+          <w:rFonts w:ascii="Consolas" w:eastAsia="Times New Roman" w:hAnsi="Consolas" w:cs="Times New Roman"/>
+          <w:color w:val="D4D4D4"/>
+          <w:sz w:val="21"/>
+          <w:szCs w:val="21"/>
+          <w:lang w:eastAsia="en-IN"/>
+        </w:rPr>
+        <w:t>] == </w:t>
+      </w:r>
+      <w:r>
+        <w:rPr>
+          <w:rFonts w:ascii="Consolas" w:eastAsia="Times New Roman" w:hAnsi="Consolas" w:cs="Times New Roman"/>
+          <w:color w:val="4FC1FF"/>
+          <w:sz w:val="21"/>
+          <w:szCs w:val="21"/>
+          <w:lang w:eastAsia="en-IN"/>
+        </w:rPr>
+        <w:t>PIECES</w:t>
+      </w:r>
+      <w:r>
+        <w:rPr>
+          <w:rFonts w:ascii="Consolas" w:eastAsia="Times New Roman" w:hAnsi="Consolas" w:cs="Times New Roman"/>
+          <w:color w:val="D4D4D4"/>
+          <w:sz w:val="21"/>
+          <w:szCs w:val="21"/>
+          <w:lang w:eastAsia="en-IN"/>
+        </w:rPr>
+        <w:t>.</w:t>
+      </w:r>
+      <w:r>
+        <w:rPr>
+          <w:rFonts w:ascii="Consolas" w:eastAsia="Times New Roman" w:hAnsi="Consolas" w:cs="Times New Roman"/>
+          <w:color w:val="9CDCFE"/>
+          <w:sz w:val="21"/>
+          <w:szCs w:val="21"/>
+          <w:lang w:eastAsia="en-IN"/>
+        </w:rPr>
+        <w:t>wP</w:t>
+      </w:r>
+      <w:r>
+        <w:rPr>
+          <w:rFonts w:ascii="Consolas" w:eastAsia="Times New Roman" w:hAnsi="Consolas" w:cs="Times New Roman"/>
+          <w:color w:val="D4D4D4"/>
+          <w:sz w:val="21"/>
+          <w:szCs w:val="21"/>
+          <w:lang w:eastAsia="en-IN"/>
+        </w:rPr>
+        <w:t> || </w:t>
+      </w:r>
+      <w:r>
+        <w:rPr>
+          <w:rFonts w:ascii="Consolas" w:eastAsia="Times New Roman" w:hAnsi="Consolas" w:cs="Times New Roman"/>
+          <w:color w:val="9CDCFE"/>
+          <w:sz w:val="21"/>
+          <w:szCs w:val="21"/>
+          <w:lang w:eastAsia="en-IN"/>
+        </w:rPr>
+        <w:t>GameBoard</w:t>
+      </w:r>
+      <w:r>
+        <w:rPr>
+          <w:rFonts w:ascii="Consolas" w:eastAsia="Times New Roman" w:hAnsi="Consolas" w:cs="Times New Roman"/>
+          <w:color w:val="D4D4D4"/>
+          <w:sz w:val="21"/>
+          <w:szCs w:val="21"/>
+          <w:lang w:eastAsia="en-IN"/>
+        </w:rPr>
+        <w:t>.</w:t>
+      </w:r>
+      <w:r>
+        <w:rPr>
+          <w:rFonts w:ascii="Consolas" w:eastAsia="Times New Roman" w:hAnsi="Consolas" w:cs="Times New Roman"/>
+          <w:color w:val="9CDCFE"/>
+          <w:sz w:val="21"/>
+          <w:szCs w:val="21"/>
+          <w:lang w:eastAsia="en-IN"/>
+        </w:rPr>
+        <w:t>pieces</w:t>
+      </w:r>
+      <w:r>
+        <w:rPr>
+          <w:rFonts w:ascii="Consolas" w:eastAsia="Times New Roman" w:hAnsi="Consolas" w:cs="Times New Roman"/>
+          <w:color w:val="D4D4D4"/>
+          <w:sz w:val="21"/>
+          <w:szCs w:val="21"/>
+          <w:lang w:eastAsia="en-IN"/>
+        </w:rPr>
+        <w:t>[</w:t>
+      </w:r>
+      <w:r>
+        <w:rPr>
+          <w:rFonts w:ascii="Consolas" w:eastAsia="Times New Roman" w:hAnsi="Consolas" w:cs="Times New Roman"/>
+          <w:color w:val="9CDCFE"/>
+          <w:sz w:val="21"/>
+          <w:szCs w:val="21"/>
+          <w:lang w:eastAsia="en-IN"/>
+        </w:rPr>
+        <w:t>sq</w:t>
+      </w:r>
+      <w:r>
+        <w:rPr>
+          <w:rFonts w:ascii="Consolas" w:eastAsia="Times New Roman" w:hAnsi="Consolas" w:cs="Times New Roman"/>
+          <w:color w:val="D4D4D4"/>
+          <w:sz w:val="21"/>
+          <w:szCs w:val="21"/>
+          <w:lang w:eastAsia="en-IN"/>
+        </w:rPr>
+        <w:t> - </w:t>
+      </w:r>
+      <w:r>
+        <w:rPr>
+          <w:rFonts w:ascii="Consolas" w:eastAsia="Times New Roman" w:hAnsi="Consolas" w:cs="Times New Roman"/>
+          <w:color w:val="B5CEA8"/>
+          <w:sz w:val="21"/>
+          <w:szCs w:val="21"/>
+          <w:lang w:eastAsia="en-IN"/>
+        </w:rPr>
+        <w:t>9</w:t>
+      </w:r>
+      <w:r>
+        <w:rPr>
+          <w:rFonts w:ascii="Consolas" w:eastAsia="Times New Roman" w:hAnsi="Consolas" w:cs="Times New Roman"/>
+          <w:color w:val="D4D4D4"/>
+          <w:sz w:val="21"/>
+          <w:szCs w:val="21"/>
+          <w:lang w:eastAsia="en-IN"/>
+        </w:rPr>
+        <w:t>] == </w:t>
+      </w:r>
+      <w:r>
+        <w:rPr>
+          <w:rFonts w:ascii="Consolas" w:eastAsia="Times New Roman" w:hAnsi="Consolas" w:cs="Times New Roman"/>
+          <w:color w:val="4FC1FF"/>
+          <w:sz w:val="21"/>
+          <w:szCs w:val="21"/>
+          <w:lang w:eastAsia="en-IN"/>
+        </w:rPr>
+        <w:t>PIECES</w:t>
+      </w:r>
+      <w:r>
+        <w:rPr>
+          <w:rFonts w:ascii="Consolas" w:eastAsia="Times New Roman" w:hAnsi="Consolas" w:cs="Times New Roman"/>
+          <w:color w:val="D4D4D4"/>
+          <w:sz w:val="21"/>
+          <w:szCs w:val="21"/>
+          <w:lang w:eastAsia="en-IN"/>
+        </w:rPr>
+        <w:t>.</w:t>
+      </w:r>
+      <w:r>
+        <w:rPr>
+          <w:rFonts w:ascii="Consolas" w:eastAsia="Times New Roman" w:hAnsi="Consolas" w:cs="Times New Roman"/>
+          <w:color w:val="9CDCFE"/>
+          <w:sz w:val="21"/>
+          <w:szCs w:val="21"/>
+          <w:lang w:eastAsia="en-IN"/>
+        </w:rPr>
+        <w:t>wP</w:t>
+      </w:r>
+      <w:r>
+        <w:rPr>
+          <w:rFonts w:ascii="Consolas" w:eastAsia="Times New Roman" w:hAnsi="Consolas" w:cs="Times New Roman"/>
+          <w:color w:val="D4D4D4"/>
+          <w:sz w:val="21"/>
+          <w:szCs w:val="21"/>
+          <w:lang w:eastAsia="en-IN"/>
+        </w:rPr>
+        <w:t> ){</w:t>
+      </w:r>
+    </w:p>
+    <w:p>
+      <w:pPr>
+        <w:shd w:val="clear" w:color="auto" w:fill="1E1E1E"/>
+        <w:spacing w:after="0" w:line="285" w:lineRule="atLeast"/>
+        <w:rPr>
+          <w:rFonts w:ascii="Consolas" w:eastAsia="Times New Roman" w:hAnsi="Consolas" w:cs="Times New Roman"/>
+          <w:color w:val="D4D4D4"/>
+          <w:sz w:val="21"/>
+          <w:szCs w:val="21"/>
+          <w:lang w:eastAsia="en-IN"/>
+        </w:rPr>
+      </w:pPr>
+      <w:r>
+        <w:rPr>
+          <w:rFonts w:ascii="Consolas" w:eastAsia="Times New Roman" w:hAnsi="Consolas" w:cs="Times New Roman"/>
+          <w:color w:val="D4D4D4"/>
+          <w:sz w:val="21"/>
+          <w:szCs w:val="21"/>
+          <w:lang w:eastAsia="en-IN"/>
+        </w:rPr>
+        <w:lastRenderedPageBreak/>
+        <w:t>            </w:t>
+      </w:r>
+      <w:r>
+        <w:rPr>
+          <w:rFonts w:ascii="Consolas" w:eastAsia="Times New Roman" w:hAnsi="Consolas" w:cs="Times New Roman"/>
+          <w:color w:val="C586C0"/>
+          <w:sz w:val="21"/>
+          <w:szCs w:val="21"/>
+          <w:lang w:eastAsia="en-IN"/>
+        </w:rPr>
+        <w:t>return</w:t>
+      </w:r>
+      <w:r>
+        <w:rPr>
+          <w:rFonts w:ascii="Consolas" w:eastAsia="Times New Roman" w:hAnsi="Consolas" w:cs="Times New Roman"/>
+          <w:color w:val="D4D4D4"/>
+          <w:sz w:val="21"/>
+          <w:szCs w:val="21"/>
+          <w:lang w:eastAsia="en-IN"/>
+        </w:rPr>
+        <w:t> </w:t>
+      </w:r>
+      <w:r>
+        <w:rPr>
+          <w:rFonts w:ascii="Consolas" w:eastAsia="Times New Roman" w:hAnsi="Consolas" w:cs="Times New Roman"/>
+          <w:color w:val="4FC1FF"/>
+          <w:sz w:val="21"/>
+          <w:szCs w:val="21"/>
+          <w:lang w:eastAsia="en-IN"/>
+        </w:rPr>
+        <w:t>BOOL</w:t>
+      </w:r>
+      <w:r>
+        <w:rPr>
+          <w:rFonts w:ascii="Consolas" w:eastAsia="Times New Roman" w:hAnsi="Consolas" w:cs="Times New Roman"/>
+          <w:color w:val="D4D4D4"/>
+          <w:sz w:val="21"/>
+          <w:szCs w:val="21"/>
+          <w:lang w:eastAsia="en-IN"/>
+        </w:rPr>
+        <w:t>.</w:t>
+      </w:r>
+      <w:r>
+        <w:rPr>
+          <w:rFonts w:ascii="Consolas" w:eastAsia="Times New Roman" w:hAnsi="Consolas" w:cs="Times New Roman"/>
+          <w:color w:val="4FC1FF"/>
+          <w:sz w:val="21"/>
+          <w:szCs w:val="21"/>
+          <w:lang w:eastAsia="en-IN"/>
+        </w:rPr>
+        <w:t>TRUE</w:t>
+      </w:r>
+      <w:r>
+        <w:rPr>
+          <w:rFonts w:ascii="Consolas" w:eastAsia="Times New Roman" w:hAnsi="Consolas" w:cs="Times New Roman"/>
+          <w:color w:val="D4D4D4"/>
+          <w:sz w:val="21"/>
+          <w:szCs w:val="21"/>
+          <w:lang w:eastAsia="en-IN"/>
+        </w:rPr>
+        <w:t>;</w:t>
+      </w:r>
+    </w:p>
+    <w:p>
+      <w:pPr>
+        <w:shd w:val="clear" w:color="auto" w:fill="1E1E1E"/>
+        <w:spacing w:after="0" w:line="285" w:lineRule="atLeast"/>
+        <w:rPr>
+          <w:rFonts w:ascii="Consolas" w:eastAsia="Times New Roman" w:hAnsi="Consolas" w:cs="Times New Roman"/>
+          <w:color w:val="D4D4D4"/>
+          <w:sz w:val="21"/>
+          <w:szCs w:val="21"/>
+          <w:lang w:eastAsia="en-IN"/>
+        </w:rPr>
+      </w:pPr>
+      <w:r>
+        <w:rPr>
+          <w:rFonts w:ascii="Consolas" w:eastAsia="Times New Roman" w:hAnsi="Consolas" w:cs="Times New Roman"/>
+          <w:color w:val="D4D4D4"/>
+          <w:sz w:val="21"/>
+          <w:szCs w:val="21"/>
+          <w:lang w:eastAsia="en-IN"/>
+        </w:rPr>
+        <w:t>        }</w:t>
+      </w:r>
+    </w:p>
+    <w:p>
+      <w:pPr>
+        <w:shd w:val="clear" w:color="auto" w:fill="1E1E1E"/>
+        <w:spacing w:after="0" w:line="285" w:lineRule="atLeast"/>
+        <w:rPr>
+          <w:rFonts w:ascii="Consolas" w:eastAsia="Times New Roman" w:hAnsi="Consolas" w:cs="Times New Roman"/>
+          <w:color w:val="D4D4D4"/>
+          <w:sz w:val="21"/>
+          <w:szCs w:val="21"/>
+          <w:lang w:eastAsia="en-IN"/>
+        </w:rPr>
+      </w:pPr>
+      <w:r>
+        <w:rPr>
+          <w:rFonts w:ascii="Consolas" w:eastAsia="Times New Roman" w:hAnsi="Consolas" w:cs="Times New Roman"/>
+          <w:color w:val="D4D4D4"/>
+          <w:sz w:val="21"/>
+          <w:szCs w:val="21"/>
+          <w:lang w:eastAsia="en-IN"/>
+        </w:rPr>
+        <w:t>    }</w:t>
+      </w:r>
+    </w:p>
+    <w:p>
+      <w:pPr>
+        <w:shd w:val="clear" w:color="auto" w:fill="1E1E1E"/>
+        <w:spacing w:after="0" w:line="285" w:lineRule="atLeast"/>
+        <w:rPr>
+          <w:rFonts w:ascii="Consolas" w:eastAsia="Times New Roman" w:hAnsi="Consolas" w:cs="Times New Roman"/>
+          <w:color w:val="D4D4D4"/>
+          <w:sz w:val="21"/>
+          <w:szCs w:val="21"/>
+          <w:lang w:eastAsia="en-IN"/>
+        </w:rPr>
+      </w:pPr>
+      <w:r>
+        <w:rPr>
+          <w:rFonts w:ascii="Consolas" w:eastAsia="Times New Roman" w:hAnsi="Consolas" w:cs="Times New Roman"/>
+          <w:color w:val="D4D4D4"/>
+          <w:sz w:val="21"/>
+          <w:szCs w:val="21"/>
+          <w:lang w:eastAsia="en-IN"/>
+        </w:rPr>
+        <w:t>    </w:t>
+      </w:r>
+      <w:r>
+        <w:rPr>
+          <w:rFonts w:ascii="Consolas" w:eastAsia="Times New Roman" w:hAnsi="Consolas" w:cs="Times New Roman"/>
+          <w:color w:val="C586C0"/>
+          <w:sz w:val="21"/>
+          <w:szCs w:val="21"/>
+          <w:lang w:eastAsia="en-IN"/>
+        </w:rPr>
+        <w:t>else</w:t>
+      </w:r>
+      <w:r>
+        <w:rPr>
+          <w:rFonts w:ascii="Consolas" w:eastAsia="Times New Roman" w:hAnsi="Consolas" w:cs="Times New Roman"/>
+          <w:color w:val="D4D4D4"/>
+          <w:sz w:val="21"/>
+          <w:szCs w:val="21"/>
+          <w:lang w:eastAsia="en-IN"/>
+        </w:rPr>
+        <w:t>{</w:t>
+      </w:r>
+    </w:p>
+    <w:p>
+      <w:pPr>
+        <w:shd w:val="clear" w:color="auto" w:fill="1E1E1E"/>
+        <w:spacing w:after="0" w:line="285" w:lineRule="atLeast"/>
+        <w:rPr>
+          <w:rFonts w:ascii="Consolas" w:eastAsia="Times New Roman" w:hAnsi="Consolas" w:cs="Times New Roman"/>
+          <w:color w:val="D4D4D4"/>
+          <w:sz w:val="21"/>
+          <w:szCs w:val="21"/>
+          <w:lang w:eastAsia="en-IN"/>
+        </w:rPr>
+      </w:pPr>
+      <w:r>
+        <w:rPr>
+          <w:rFonts w:ascii="Consolas" w:eastAsia="Times New Roman" w:hAnsi="Consolas" w:cs="Times New Roman"/>
+          <w:color w:val="D4D4D4"/>
+          <w:sz w:val="21"/>
+          <w:szCs w:val="21"/>
+          <w:lang w:eastAsia="en-IN"/>
+        </w:rPr>
+        <w:t>        </w:t>
+      </w:r>
+      <w:r>
+        <w:rPr>
+          <w:rFonts w:ascii="Consolas" w:eastAsia="Times New Roman" w:hAnsi="Consolas" w:cs="Times New Roman"/>
+          <w:color w:val="C586C0"/>
+          <w:sz w:val="21"/>
+          <w:szCs w:val="21"/>
+          <w:lang w:eastAsia="en-IN"/>
+        </w:rPr>
+        <w:t>if</w:t>
+      </w:r>
+      <w:r>
+        <w:rPr>
+          <w:rFonts w:ascii="Consolas" w:eastAsia="Times New Roman" w:hAnsi="Consolas" w:cs="Times New Roman"/>
+          <w:color w:val="D4D4D4"/>
+          <w:sz w:val="21"/>
+          <w:szCs w:val="21"/>
+          <w:lang w:eastAsia="en-IN"/>
+        </w:rPr>
+        <w:t>(</w:t>
+      </w:r>
+      <w:r>
+        <w:rPr>
+          <w:rFonts w:ascii="Consolas" w:eastAsia="Times New Roman" w:hAnsi="Consolas" w:cs="Times New Roman"/>
+          <w:color w:val="9CDCFE"/>
+          <w:sz w:val="21"/>
+          <w:szCs w:val="21"/>
+          <w:lang w:eastAsia="en-IN"/>
+        </w:rPr>
+        <w:t>GameBoard</w:t>
+      </w:r>
+      <w:r>
+        <w:rPr>
+          <w:rFonts w:ascii="Consolas" w:eastAsia="Times New Roman" w:hAnsi="Consolas" w:cs="Times New Roman"/>
+          <w:color w:val="D4D4D4"/>
+          <w:sz w:val="21"/>
+          <w:szCs w:val="21"/>
+          <w:lang w:eastAsia="en-IN"/>
+        </w:rPr>
+        <w:t>.</w:t>
+      </w:r>
+      <w:r>
+        <w:rPr>
+          <w:rFonts w:ascii="Consolas" w:eastAsia="Times New Roman" w:hAnsi="Consolas" w:cs="Times New Roman"/>
+          <w:color w:val="9CDCFE"/>
+          <w:sz w:val="21"/>
+          <w:szCs w:val="21"/>
+          <w:lang w:eastAsia="en-IN"/>
+        </w:rPr>
+        <w:t>pieces</w:t>
+      </w:r>
+      <w:r>
+        <w:rPr>
+          <w:rFonts w:ascii="Consolas" w:eastAsia="Times New Roman" w:hAnsi="Consolas" w:cs="Times New Roman"/>
+          <w:color w:val="D4D4D4"/>
+          <w:sz w:val="21"/>
+          <w:szCs w:val="21"/>
+          <w:lang w:eastAsia="en-IN"/>
+        </w:rPr>
+        <w:t>[</w:t>
+      </w:r>
+      <w:r>
+        <w:rPr>
+          <w:rFonts w:ascii="Consolas" w:eastAsia="Times New Roman" w:hAnsi="Consolas" w:cs="Times New Roman"/>
+          <w:color w:val="9CDCFE"/>
+          <w:sz w:val="21"/>
+          <w:szCs w:val="21"/>
+          <w:lang w:eastAsia="en-IN"/>
+        </w:rPr>
+        <w:t>sq</w:t>
+      </w:r>
+      <w:r>
+        <w:rPr>
+          <w:rFonts w:ascii="Consolas" w:eastAsia="Times New Roman" w:hAnsi="Consolas" w:cs="Times New Roman"/>
+          <w:color w:val="D4D4D4"/>
+          <w:sz w:val="21"/>
+          <w:szCs w:val="21"/>
+          <w:lang w:eastAsia="en-IN"/>
+        </w:rPr>
+        <w:t> + </w:t>
+      </w:r>
+      <w:r>
+        <w:rPr>
+          <w:rFonts w:ascii="Consolas" w:eastAsia="Times New Roman" w:hAnsi="Consolas" w:cs="Times New Roman"/>
+          <w:color w:val="B5CEA8"/>
+          <w:sz w:val="21"/>
+          <w:szCs w:val="21"/>
+          <w:lang w:eastAsia="en-IN"/>
+        </w:rPr>
+        <w:t>11</w:t>
+      </w:r>
+      <w:r>
+        <w:rPr>
+          <w:rFonts w:ascii="Consolas" w:eastAsia="Times New Roman" w:hAnsi="Consolas" w:cs="Times New Roman"/>
+          <w:color w:val="D4D4D4"/>
+          <w:sz w:val="21"/>
+          <w:szCs w:val="21"/>
+          <w:lang w:eastAsia="en-IN"/>
+        </w:rPr>
+        <w:t>] == </w:t>
+      </w:r>
+      <w:r>
+        <w:rPr>
+          <w:rFonts w:ascii="Consolas" w:eastAsia="Times New Roman" w:hAnsi="Consolas" w:cs="Times New Roman"/>
+          <w:color w:val="4FC1FF"/>
+          <w:sz w:val="21"/>
+          <w:szCs w:val="21"/>
+          <w:lang w:eastAsia="en-IN"/>
+        </w:rPr>
+        <w:t>PIECES</w:t>
+      </w:r>
+      <w:r>
+        <w:rPr>
+          <w:rFonts w:ascii="Consolas" w:eastAsia="Times New Roman" w:hAnsi="Consolas" w:cs="Times New Roman"/>
+          <w:color w:val="D4D4D4"/>
+          <w:sz w:val="21"/>
+          <w:szCs w:val="21"/>
+          <w:lang w:eastAsia="en-IN"/>
+        </w:rPr>
+        <w:t>.</w:t>
+      </w:r>
+      <w:r>
+        <w:rPr>
+          <w:rFonts w:ascii="Consolas" w:eastAsia="Times New Roman" w:hAnsi="Consolas" w:cs="Times New Roman"/>
+          <w:color w:val="9CDCFE"/>
+          <w:sz w:val="21"/>
+          <w:szCs w:val="21"/>
+          <w:lang w:eastAsia="en-IN"/>
+        </w:rPr>
+        <w:t>bP</w:t>
+      </w:r>
+      <w:r>
+        <w:rPr>
+          <w:rFonts w:ascii="Consolas" w:eastAsia="Times New Roman" w:hAnsi="Consolas" w:cs="Times New Roman"/>
+          <w:color w:val="D4D4D4"/>
+          <w:sz w:val="21"/>
+          <w:szCs w:val="21"/>
+          <w:lang w:eastAsia="en-IN"/>
+        </w:rPr>
+        <w:t> || </w:t>
+      </w:r>
+      <w:r>
+        <w:rPr>
+          <w:rFonts w:ascii="Consolas" w:eastAsia="Times New Roman" w:hAnsi="Consolas" w:cs="Times New Roman"/>
+          <w:color w:val="9CDCFE"/>
+          <w:sz w:val="21"/>
+          <w:szCs w:val="21"/>
+          <w:lang w:eastAsia="en-IN"/>
+        </w:rPr>
+        <w:t>GameBoard</w:t>
+      </w:r>
+      <w:r>
+        <w:rPr>
+          <w:rFonts w:ascii="Consolas" w:eastAsia="Times New Roman" w:hAnsi="Consolas" w:cs="Times New Roman"/>
+          <w:color w:val="D4D4D4"/>
+          <w:sz w:val="21"/>
+          <w:szCs w:val="21"/>
+          <w:lang w:eastAsia="en-IN"/>
+        </w:rPr>
+        <w:t>.</w:t>
+      </w:r>
+      <w:r>
+        <w:rPr>
+          <w:rFonts w:ascii="Consolas" w:eastAsia="Times New Roman" w:hAnsi="Consolas" w:cs="Times New Roman"/>
+          <w:color w:val="9CDCFE"/>
+          <w:sz w:val="21"/>
+          <w:szCs w:val="21"/>
+          <w:lang w:eastAsia="en-IN"/>
+        </w:rPr>
+        <w:t>pieces</w:t>
+      </w:r>
+      <w:r>
+        <w:rPr>
+          <w:rFonts w:ascii="Consolas" w:eastAsia="Times New Roman" w:hAnsi="Consolas" w:cs="Times New Roman"/>
+          <w:color w:val="D4D4D4"/>
+          <w:sz w:val="21"/>
+          <w:szCs w:val="21"/>
+          <w:lang w:eastAsia="en-IN"/>
+        </w:rPr>
+        <w:t>[</w:t>
+      </w:r>
+      <w:r>
+        <w:rPr>
+          <w:rFonts w:ascii="Consolas" w:eastAsia="Times New Roman" w:hAnsi="Consolas" w:cs="Times New Roman"/>
+          <w:color w:val="9CDCFE"/>
+          <w:sz w:val="21"/>
+          <w:szCs w:val="21"/>
+          <w:lang w:eastAsia="en-IN"/>
+        </w:rPr>
+        <w:t>sq</w:t>
+      </w:r>
+      <w:r>
+        <w:rPr>
+          <w:rFonts w:ascii="Consolas" w:eastAsia="Times New Roman" w:hAnsi="Consolas" w:cs="Times New Roman"/>
+          <w:color w:val="D4D4D4"/>
+          <w:sz w:val="21"/>
+          <w:szCs w:val="21"/>
+          <w:lang w:eastAsia="en-IN"/>
+        </w:rPr>
+        <w:t> + </w:t>
+      </w:r>
+      <w:r>
+        <w:rPr>
+          <w:rFonts w:ascii="Consolas" w:eastAsia="Times New Roman" w:hAnsi="Consolas" w:cs="Times New Roman"/>
+          <w:color w:val="B5CEA8"/>
+          <w:sz w:val="21"/>
+          <w:szCs w:val="21"/>
+          <w:lang w:eastAsia="en-IN"/>
+        </w:rPr>
+        <w:t>9</w:t>
+      </w:r>
+      <w:r>
+        <w:rPr>
+          <w:rFonts w:ascii="Consolas" w:eastAsia="Times New Roman" w:hAnsi="Consolas" w:cs="Times New Roman"/>
+          <w:color w:val="D4D4D4"/>
+          <w:sz w:val="21"/>
+          <w:szCs w:val="21"/>
+          <w:lang w:eastAsia="en-IN"/>
+        </w:rPr>
+        <w:t>] == </w:t>
+      </w:r>
+      <w:r>
+        <w:rPr>
+          <w:rFonts w:ascii="Consolas" w:eastAsia="Times New Roman" w:hAnsi="Consolas" w:cs="Times New Roman"/>
+          <w:color w:val="4FC1FF"/>
+          <w:sz w:val="21"/>
+          <w:szCs w:val="21"/>
+          <w:lang w:eastAsia="en-IN"/>
+        </w:rPr>
+        <w:t>PIECES</w:t>
+      </w:r>
+      <w:r>
+        <w:rPr>
+          <w:rFonts w:ascii="Consolas" w:eastAsia="Times New Roman" w:hAnsi="Consolas" w:cs="Times New Roman"/>
+          <w:color w:val="D4D4D4"/>
+          <w:sz w:val="21"/>
+          <w:szCs w:val="21"/>
+          <w:lang w:eastAsia="en-IN"/>
+        </w:rPr>
+        <w:t>.</w:t>
+      </w:r>
+      <w:r>
+        <w:rPr>
+          <w:rFonts w:ascii="Consolas" w:eastAsia="Times New Roman" w:hAnsi="Consolas" w:cs="Times New Roman"/>
+          <w:color w:val="9CDCFE"/>
+          <w:sz w:val="21"/>
+          <w:szCs w:val="21"/>
+          <w:lang w:eastAsia="en-IN"/>
+        </w:rPr>
+        <w:t>bP</w:t>
+      </w:r>
+      <w:r>
+        <w:rPr>
+          <w:rFonts w:ascii="Consolas" w:eastAsia="Times New Roman" w:hAnsi="Consolas" w:cs="Times New Roman"/>
+          <w:color w:val="D4D4D4"/>
+          <w:sz w:val="21"/>
+          <w:szCs w:val="21"/>
+          <w:lang w:eastAsia="en-IN"/>
+        </w:rPr>
+        <w:t> ){</w:t>
+      </w:r>
+    </w:p>
+    <w:p>
+      <w:pPr>
+        <w:shd w:val="clear" w:color="auto" w:fill="1E1E1E"/>
+        <w:spacing w:after="0" w:line="285" w:lineRule="atLeast"/>
+        <w:rPr>
+          <w:rFonts w:ascii="Consolas" w:eastAsia="Times New Roman" w:hAnsi="Consolas" w:cs="Times New Roman"/>
+          <w:color w:val="D4D4D4"/>
+          <w:sz w:val="21"/>
+          <w:szCs w:val="21"/>
+          <w:lang w:eastAsia="en-IN"/>
+        </w:rPr>
+      </w:pPr>
+      <w:r>
+        <w:rPr>
+          <w:rFonts w:ascii="Consolas" w:eastAsia="Times New Roman" w:hAnsi="Consolas" w:cs="Times New Roman"/>
+          <w:color w:val="D4D4D4"/>
+          <w:sz w:val="21"/>
+          <w:szCs w:val="21"/>
+          <w:lang w:eastAsia="en-IN"/>
+        </w:rPr>
+        <w:t>            </w:t>
+      </w:r>
+      <w:r>
+        <w:rPr>
+          <w:rFonts w:ascii="Consolas" w:eastAsia="Times New Roman" w:hAnsi="Consolas" w:cs="Times New Roman"/>
+          <w:color w:val="C586C0"/>
+          <w:sz w:val="21"/>
+          <w:szCs w:val="21"/>
+          <w:lang w:eastAsia="en-IN"/>
+        </w:rPr>
+        <w:t>return</w:t>
+      </w:r>
+      <w:r>
+        <w:rPr>
+          <w:rFonts w:ascii="Consolas" w:eastAsia="Times New Roman" w:hAnsi="Consolas" w:cs="Times New Roman"/>
+          <w:color w:val="D4D4D4"/>
+          <w:sz w:val="21"/>
+          <w:szCs w:val="21"/>
+          <w:lang w:eastAsia="en-IN"/>
+        </w:rPr>
+        <w:t> </w:t>
+      </w:r>
+      <w:r>
+        <w:rPr>
+          <w:rFonts w:ascii="Consolas" w:eastAsia="Times New Roman" w:hAnsi="Consolas" w:cs="Times New Roman"/>
+          <w:color w:val="4FC1FF"/>
+          <w:sz w:val="21"/>
+          <w:szCs w:val="21"/>
+          <w:lang w:eastAsia="en-IN"/>
+        </w:rPr>
+        <w:t>BOOL</w:t>
+      </w:r>
+      <w:r>
+        <w:rPr>
+          <w:rFonts w:ascii="Consolas" w:eastAsia="Times New Roman" w:hAnsi="Consolas" w:cs="Times New Roman"/>
+          <w:color w:val="D4D4D4"/>
+          <w:sz w:val="21"/>
+          <w:szCs w:val="21"/>
+          <w:lang w:eastAsia="en-IN"/>
+        </w:rPr>
+        <w:t>.</w:t>
+      </w:r>
+      <w:r>
+        <w:rPr>
+          <w:rFonts w:ascii="Consolas" w:eastAsia="Times New Roman" w:hAnsi="Consolas" w:cs="Times New Roman"/>
+          <w:color w:val="4FC1FF"/>
+          <w:sz w:val="21"/>
+          <w:szCs w:val="21"/>
+          <w:lang w:eastAsia="en-IN"/>
+        </w:rPr>
+        <w:t>TRUE</w:t>
+      </w:r>
+      <w:r>
+        <w:rPr>
+          <w:rFonts w:ascii="Consolas" w:eastAsia="Times New Roman" w:hAnsi="Consolas" w:cs="Times New Roman"/>
+          <w:color w:val="D4D4D4"/>
+          <w:sz w:val="21"/>
+          <w:szCs w:val="21"/>
+          <w:lang w:eastAsia="en-IN"/>
+        </w:rPr>
+        <w:t>;</w:t>
+      </w:r>
+    </w:p>
+    <w:p>
+      <w:pPr>
+        <w:shd w:val="clear" w:color="auto" w:fill="1E1E1E"/>
+        <w:spacing w:after="0" w:line="285" w:lineRule="atLeast"/>
+        <w:rPr>
+          <w:rFonts w:ascii="Consolas" w:eastAsia="Times New Roman" w:hAnsi="Consolas" w:cs="Times New Roman"/>
+          <w:color w:val="D4D4D4"/>
+          <w:sz w:val="21"/>
+          <w:szCs w:val="21"/>
+          <w:lang w:eastAsia="en-IN"/>
+        </w:rPr>
+      </w:pPr>
+      <w:r>
+        <w:rPr>
+          <w:rFonts w:ascii="Consolas" w:eastAsia="Times New Roman" w:hAnsi="Consolas" w:cs="Times New Roman"/>
+          <w:color w:val="D4D4D4"/>
+          <w:sz w:val="21"/>
+          <w:szCs w:val="21"/>
+          <w:lang w:eastAsia="en-IN"/>
+        </w:rPr>
+        <w:t>        }</w:t>
+      </w:r>
+    </w:p>
+    <w:p>
+      <w:pPr>
+        <w:shd w:val="clear" w:color="auto" w:fill="1E1E1E"/>
+        <w:spacing w:after="0" w:line="285" w:lineRule="atLeast"/>
+        <w:rPr>
+          <w:rFonts w:ascii="Consolas" w:eastAsia="Times New Roman" w:hAnsi="Consolas" w:cs="Times New Roman"/>
+          <w:color w:val="D4D4D4"/>
+          <w:sz w:val="21"/>
+          <w:szCs w:val="21"/>
+          <w:lang w:eastAsia="en-IN"/>
+        </w:rPr>
+      </w:pPr>
+      <w:r>
+        <w:rPr>
+          <w:rFonts w:ascii="Consolas" w:eastAsia="Times New Roman" w:hAnsi="Consolas" w:cs="Times New Roman"/>
+          <w:color w:val="D4D4D4"/>
+          <w:sz w:val="21"/>
+          <w:szCs w:val="21"/>
+          <w:lang w:eastAsia="en-IN"/>
+        </w:rPr>
+        <w:t>    }</w:t>
+      </w:r>
+    </w:p>
+    <w:p>
+      <w:pPr>
+        <w:rPr>
+          <w:rFonts w:eastAsiaTheme="minorEastAsia"/>
+          <w:sz w:val="32"/>
+          <w:szCs w:val="32"/>
+        </w:rPr>
+      </w:pPr>
+    </w:p>
+    <w:p>
+      <w:pPr>
+        <w:rPr>
+          <w:rFonts w:eastAsiaTheme="minorEastAsia"/>
+          <w:sz w:val="32"/>
+          <w:szCs w:val="32"/>
+        </w:rPr>
+      </w:pPr>
+      <w:r>
+        <w:rPr>
+          <w:rFonts w:eastAsiaTheme="minorEastAsia"/>
+          <w:sz w:val="32"/>
+          <w:szCs w:val="32"/>
+        </w:rPr>
+        <w:t xml:space="preserve">2. </w:t>
+      </w:r>
     </w:p>
     <w:sectPr>
       <w:pgSz w:w="11906" w:h="16838"/>
@@ -39784,7 +43924,7 @@
   <w:style w:type="paragraph" w:default="1" w:styleId="Normal">
     <w:name w:val="Normal"/>
     <w:qFormat/>
-    <w:rsid w:val="000237EF"/>
+    <w:rsid w:val="00C06CD3"/>
   </w:style>
   <w:style w:type="character" w:default="1" w:styleId="DefaultParagraphFont">
     <w:name w:val="Default Paragraph Font"/>
@@ -40001,6 +44141,7 @@
   <w:rsids>
     <w:rsidRoot w:val="00B869C2"/>
     <w:rsid w:val="00175DDA"/>
+    <w:rsid w:val="00200E1A"/>
     <w:rsid w:val="0020660D"/>
     <w:rsid w:val="003C56E2"/>
     <w:rsid w:val="00B869C2"/>

</xml_diff>